<commit_message>
- fix#359:Da Quadrimestre a Periodo in Programmazione Docente - passaggio a trimestre e pentamestre
</commit_message>
<xml_diff>
--- a/server_static/programmazione_annuale_template/2023-2024.docx
+++ b/server_static/programmazione_annuale_template/2023-2024.docx
@@ -1098,6 +1098,15 @@
     </w:p>
     <w:p>
       <w:pPr>
+        <w:pStyle w:val="Normal"/>
+        <w:rPr/>
+      </w:pPr>
+      <w:r>
+        <w:rPr/>
+      </w:r>
+    </w:p>
+    <w:p>
+      <w:pPr>
         <w:sectPr>
           <w:type w:val="continuous"/>
           <w:pgSz w:w="11906" w:h="16838"/>
@@ -1542,6 +1551,15 @@
     </w:p>
     <w:p>
       <w:pPr>
+        <w:pStyle w:val="Normal"/>
+        <w:rPr/>
+      </w:pPr>
+      <w:r>
+        <w:rPr/>
+      </w:r>
+    </w:p>
+    <w:p>
+      <w:pPr>
         <w:sectPr>
           <w:type w:val="continuous"/>
           <w:pgSz w:w="11906" w:h="16838"/>
@@ -2031,7 +2049,7 @@
         <w:rPr>
           <w:b/>
         </w:rPr>
-        <w:t>Primo quadrimestre</w:t>
+        <w:t>Trimestre</w:t>
       </w:r>
     </w:p>
     <w:p>
@@ -2257,7 +2275,13 @@
         <w:rPr>
           <w:b/>
         </w:rPr>
-        <w:t>Secondo quadrimestre</w:t>
+        <w:t>Penta</w:t>
+      </w:r>
+      <w:r>
+        <w:rPr>
+          <w:b/>
+        </w:rPr>
+        <w:t>mestre</w:t>
       </w:r>
     </w:p>
     <w:p>
@@ -2460,7 +2484,11 @@
         </w:rPr>
       </w:pPr>
       <w:r>
-        <w:rPr/>
+        <w:rPr>
+          <w:rFonts w:eastAsia="Arial" w:cs="Arial" w:ascii="Arial" w:hAnsi="Arial"/>
+          <w:sz w:val="24"/>
+          <w:szCs w:val="24"/>
+        </w:rPr>
       </w:r>
     </w:p>
     <w:p>
@@ -2474,11 +2502,9 @@
           <w:szCs w:val="24"/>
         </w:rPr>
       </w:pPr>
-      <w:hyperlink r:id="rId5">
-        <w:r>
-          <w:rPr/>
-        </w:r>
-      </w:hyperlink>
+      <w:r>
+        <w:rPr/>
+      </w:r>
     </w:p>
     <w:p>
       <w:pPr>
@@ -2505,39 +2531,7 @@
           <w:szCs w:val="24"/>
           <w:shd w:fill="FFFFFF" w:val="clear"/>
         </w:rPr>
-        <w:t>{@</w:t>
-      </w:r>
-      <w:r>
-        <w:rPr>
-          <w:rStyle w:val="Testosorgente"/>
-          <w:rFonts w:eastAsia="Arial" w:cs="Arial" w:ascii="apple-system;BlinkMacSystemFont;Segoe UI Adjusted;Segoe UI;Liberation Sans;sans-serif" w:hAnsi="apple-system;BlinkMacSystemFont;Segoe UI Adjusted;Segoe UI;Liberation Sans;sans-serif"/>
-          <w:b w:val="false"/>
-          <w:i w:val="false"/>
-          <w:caps w:val="false"/>
-          <w:smallCaps w:val="false"/>
-          <w:color w:val="000000"/>
-          <w:spacing w:val="0"/>
-          <w:sz w:val="23"/>
-          <w:szCs w:val="24"/>
-          <w:shd w:fill="FFFFFF" w:val="clear"/>
-        </w:rPr>
-        <w:t>pageBreak</w:t>
-      </w:r>
-      <w:r>
-        <w:rPr>
-          <w:rStyle w:val="Testosorgente"/>
-          <w:rFonts w:eastAsia="Arial" w:cs="Arial" w:ascii="apple-system;BlinkMacSystemFont;Segoe UI Adjusted;Segoe UI;Liberation Sans;sans-serif" w:hAnsi="apple-system;BlinkMacSystemFont;Segoe UI Adjusted;Segoe UI;Liberation Sans;sans-serif"/>
-          <w:b w:val="false"/>
-          <w:i w:val="false"/>
-          <w:caps w:val="false"/>
-          <w:smallCaps w:val="false"/>
-          <w:color w:val="000000"/>
-          <w:spacing w:val="0"/>
-          <w:sz w:val="23"/>
-          <w:szCs w:val="24"/>
-          <w:shd w:fill="FFFFFF" w:val="clear"/>
-        </w:rPr>
-        <w:t>}</w:t>
+        <w:t>{@pageBreak}</w:t>
       </w:r>
     </w:p>
     <w:p>
@@ -3292,7 +3286,7 @@
     </w:r>
     <w:r>
       <w:drawing>
-        <wp:anchor behindDoc="1" distT="114300" distB="114300" distL="114300" distR="114300" simplePos="0" locked="0" layoutInCell="0" allowOverlap="1" relativeHeight="19">
+        <wp:anchor behindDoc="0" distT="114300" distB="114300" distL="114300" distR="114300" simplePos="0" locked="0" layoutInCell="0" allowOverlap="1" relativeHeight="19">
           <wp:simplePos x="0" y="0"/>
           <wp:positionH relativeFrom="column">
             <wp:posOffset>266700</wp:posOffset>

</xml_diff>

<commit_message>
- fix#356: 3 Livelli di argomenti in Programmazione Docente
- Add sotto-sotto livello in programmazione dell'anno
- Fix esthetic bug in input box
</commit_message>
<xml_diff>
--- a/server_static/programmazione_annuale_template/2023-2024.docx
+++ b/server_static/programmazione_annuale_template/2023-2024.docx
@@ -578,23 +578,6 @@
           <w:sz w:val="20"/>
           <w:szCs w:val="20"/>
         </w:rPr>
-      </w:pPr>
-      <w:r>
-        <w:rPr>
-          <w:rtl w:val="0"/>
-        </w:rPr>
-      </w:r>
-    </w:p>
-    <w:p>
-      <w:pPr>
-        <w:spacing w:after="120" w:before="120" w:lineRule="auto"/>
-        <w:ind w:right="79" w:firstLine="0"/>
-        <w:jc w:val="center"/>
-        <w:rPr>
-          <w:b w:val="1"/>
-          <w:sz w:val="20"/>
-          <w:szCs w:val="20"/>
-        </w:rPr>
         <w:sectPr>
           <w:headerReference r:id="rId7" w:type="default"/>
           <w:footerReference r:id="rId8" w:type="default"/>
@@ -652,23 +635,6 @@
           <w:color w:val="000000"/>
           <w:sz w:val="20"/>
           <w:szCs w:val="20"/>
-        </w:rPr>
-      </w:pPr>
-      <w:r>
-        <w:rPr>
-          <w:rtl w:val="0"/>
-        </w:rPr>
-      </w:r>
-    </w:p>
-    <w:p>
-      <w:pPr>
-        <w:spacing w:after="0" w:before="8" w:lineRule="auto"/>
-        <w:rPr>
-          <w:rFonts w:ascii="Arial" w:cs="Arial" w:eastAsia="Arial" w:hAnsi="Arial"/>
-          <w:b w:val="1"/>
-          <w:color w:val="000000"/>
-          <w:sz w:val="18"/>
-          <w:szCs w:val="18"/>
         </w:rPr>
         <w:sectPr>
           <w:type w:val="continuous"/>
@@ -1025,16 +991,6 @@
     <w:p>
       <w:pPr>
         <w:rPr/>
-      </w:pPr>
-      <w:r>
-        <w:rPr>
-          <w:rtl w:val="0"/>
-        </w:rPr>
-      </w:r>
-    </w:p>
-    <w:p>
-      <w:pPr>
-        <w:rPr/>
         <w:sectPr>
           <w:type w:val="continuous"/>
           <w:pgSz w:h="16838" w:w="11906" w:orient="portrait"/>
@@ -1121,36 +1077,20 @@
         <w:rPr>
           <w:rFonts w:ascii="Arial" w:cs="Arial" w:eastAsia="Arial" w:hAnsi="Arial"/>
         </w:rPr>
-      </w:pPr>
-      <w:bookmarkStart w:colFirst="0" w:colLast="0" w:name="_tyjcwt" w:id="5"/>
-      <w:bookmarkEnd w:id="5"/>
-      <w:r>
-        <w:rPr>
-          <w:rFonts w:ascii="Arial" w:cs="Arial" w:eastAsia="Arial" w:hAnsi="Arial"/>
-          <w:rtl w:val="0"/>
-        </w:rPr>
-        <w:t xml:space="preserve"> Elenco studenti</w:t>
-      </w:r>
-    </w:p>
-    <w:p>
-      <w:pPr>
-        <w:rPr>
-          <w:rFonts w:ascii="Arial" w:cs="Arial" w:eastAsia="Arial" w:hAnsi="Arial"/>
-          <w:b w:val="1"/>
-          <w:color w:val="000000"/>
-          <w:sz w:val="20"/>
-          <w:szCs w:val="20"/>
-        </w:rPr>
         <w:sectPr>
           <w:type w:val="continuous"/>
           <w:pgSz w:h="16838" w:w="11906" w:orient="portrait"/>
           <w:pgMar w:bottom="1080" w:top="1600" w:left="1020" w:right="1020" w:header="720" w:footer="899"/>
         </w:sectPr>
       </w:pPr>
-      <w:r>
-        <w:rPr>
-          <w:rtl w:val="0"/>
-        </w:rPr>
+      <w:bookmarkStart w:colFirst="0" w:colLast="0" w:name="_tyjcwt" w:id="5"/>
+      <w:bookmarkEnd w:id="5"/>
+      <w:r>
+        <w:rPr>
+          <w:rFonts w:ascii="Arial" w:cs="Arial" w:eastAsia="Arial" w:hAnsi="Arial"/>
+          <w:rtl w:val="0"/>
+        </w:rPr>
+        <w:t xml:space="preserve"> Elenco studenti</w:t>
       </w:r>
     </w:p>
     <w:p>
@@ -1472,16 +1412,6 @@
     <w:p>
       <w:pPr>
         <w:rPr/>
-      </w:pPr>
-      <w:r>
-        <w:rPr>
-          <w:rtl w:val="0"/>
-        </w:rPr>
-      </w:r>
-    </w:p>
-    <w:p>
-      <w:pPr>
-        <w:rPr/>
         <w:sectPr>
           <w:type w:val="continuous"/>
           <w:pgSz w:h="16838" w:w="11906" w:orient="portrait"/>
@@ -1544,7 +1474,7 @@
         <w:pStyle w:val="Heading1"/>
         <w:numPr>
           <w:ilvl w:val="0"/>
-          <w:numId w:val="3"/>
+          <w:numId w:val="4"/>
         </w:numPr>
         <w:spacing w:after="240" w:before="240" w:line="276" w:lineRule="auto"/>
         <w:ind w:left="284" w:hanging="360"/>
@@ -2018,6 +1948,83 @@
         <w:rPr>
           <w:rtl w:val="0"/>
         </w:rPr>
+      </w:r>
+    </w:p>
+    <w:p>
+      <w:pPr>
+        <w:keepNext w:val="0"/>
+        <w:keepLines w:val="0"/>
+        <w:pageBreakBefore w:val="0"/>
+        <w:widowControl w:val="0"/>
+        <w:numPr>
+          <w:ilvl w:val="0"/>
+          <w:numId w:val="3"/>
+        </w:numPr>
+        <w:pBdr>
+          <w:top w:space="0" w:sz="0" w:val="nil"/>
+          <w:left w:space="0" w:sz="0" w:val="nil"/>
+          <w:bottom w:space="0" w:sz="0" w:val="nil"/>
+          <w:right w:space="0" w:sz="0" w:val="nil"/>
+          <w:between w:space="0" w:sz="0" w:val="nil"/>
+        </w:pBdr>
+        <w:shd w:fill="auto" w:val="clear"/>
+        <w:spacing w:after="0" w:before="0" w:line="240" w:lineRule="auto"/>
+        <w:ind w:left="360" w:right="0" w:hanging="360"/>
+        <w:jc w:val="both"/>
+        <w:rPr>
+          <w:b w:val="1"/>
+          <w:i w:val="0"/>
+          <w:smallCaps w:val="0"/>
+          <w:strike w:val="0"/>
+          <w:color w:val="000000"/>
+          <w:sz w:val="22"/>
+          <w:szCs w:val="22"/>
+          <w:u w:val="none"/>
+          <w:shd w:fill="auto" w:val="clear"/>
+          <w:vertAlign w:val="baseline"/>
+        </w:rPr>
+      </w:pPr>
+      <w:r>
+        <w:rPr>
+          <w:rFonts w:ascii="Arial" w:cs="Arial" w:eastAsia="Arial" w:hAnsi="Arial"/>
+          <w:b w:val="1"/>
+          <w:i w:val="0"/>
+          <w:smallCaps w:val="0"/>
+          <w:strike w:val="0"/>
+          <w:color w:val="000000"/>
+          <w:sz w:val="24"/>
+          <w:szCs w:val="24"/>
+          <w:u w:val="none"/>
+          <w:shd w:fill="auto" w:val="clear"/>
+          <w:vertAlign w:val="baseline"/>
+          <w:rtl w:val="0"/>
+        </w:rPr>
+        <w:t xml:space="preserve">{titolo}</w:t>
+      </w:r>
+      <w:r>
+        <w:rPr>
+          <w:rtl w:val="0"/>
+        </w:rPr>
+      </w:r>
+    </w:p>
+    <w:p>
+      <w:pPr>
+        <w:ind w:firstLine="720"/>
+        <w:jc w:val="both"/>
+        <w:rPr>
+          <w:rFonts w:ascii="Arial" w:cs="Arial" w:eastAsia="Arial" w:hAnsi="Arial"/>
+          <w:sz w:val="24"/>
+          <w:szCs w:val="24"/>
+        </w:rPr>
+      </w:pPr>
+      <w:r>
+        <w:rPr>
+          <w:rFonts w:ascii="Arial" w:cs="Arial" w:eastAsia="Arial" w:hAnsi="Arial"/>
+          <w:sz w:val="24"/>
+          <w:szCs w:val="24"/>
+          <w:rtl w:val="0"/>
+        </w:rPr>
+        <w:t xml:space="preserve">{#sotto_argomenti}</w:t>
       </w:r>
     </w:p>
     <w:p>
@@ -2039,10 +2046,10 @@
         </w:pBdr>
         <w:shd w:fill="auto" w:val="clear"/>
         <w:spacing w:after="0" w:before="0" w:line="240" w:lineRule="auto"/>
-        <w:ind w:left="360" w:right="0" w:hanging="360"/>
-        <w:jc w:val="both"/>
-        <w:rPr>
-          <w:b w:val="1"/>
+        <w:ind w:left="720" w:right="0" w:hanging="360"/>
+        <w:jc w:val="both"/>
+        <w:rPr>
+          <w:b w:val="0"/>
           <w:i w:val="0"/>
           <w:smallCaps w:val="0"/>
           <w:strike w:val="0"/>
@@ -2057,7 +2064,7 @@
       <w:r>
         <w:rPr>
           <w:rFonts w:ascii="Arial" w:cs="Arial" w:eastAsia="Arial" w:hAnsi="Arial"/>
-          <w:b w:val="1"/>
+          <w:b w:val="0"/>
           <w:i w:val="0"/>
           <w:smallCaps w:val="0"/>
           <w:strike w:val="0"/>
@@ -2069,32 +2076,72 @@
           <w:vertAlign w:val="baseline"/>
           <w:rtl w:val="0"/>
         </w:rPr>
-        <w:t xml:space="preserve">{titolo}</w:t>
-      </w:r>
-      <w:r>
-        <w:rPr>
-          <w:rtl w:val="0"/>
-        </w:rPr>
-      </w:r>
-    </w:p>
-    <w:p>
-      <w:pPr>
-        <w:ind w:firstLine="720"/>
-        <w:jc w:val="both"/>
-        <w:rPr>
-          <w:rFonts w:ascii="Arial" w:cs="Arial" w:eastAsia="Arial" w:hAnsi="Arial"/>
-          <w:sz w:val="24"/>
-          <w:szCs w:val="24"/>
-        </w:rPr>
-      </w:pPr>
-      <w:r>
-        <w:rPr>
-          <w:rFonts w:ascii="Arial" w:cs="Arial" w:eastAsia="Arial" w:hAnsi="Arial"/>
-          <w:sz w:val="24"/>
-          <w:szCs w:val="24"/>
-          <w:rtl w:val="0"/>
-        </w:rPr>
-        <w:t xml:space="preserve">{#sotto_argomenti}</w:t>
+        <w:t xml:space="preserve">{</w:t>
+      </w:r>
+      <w:r>
+        <w:rPr>
+          <w:rFonts w:ascii="Arial" w:cs="Arial" w:eastAsia="Arial" w:hAnsi="Arial"/>
+          <w:sz w:val="24"/>
+          <w:szCs w:val="24"/>
+          <w:rtl w:val="0"/>
+        </w:rPr>
+        <w:t xml:space="preserve">sotto_argomento_text</w:t>
+      </w:r>
+      <w:r>
+        <w:rPr>
+          <w:rFonts w:ascii="Arial" w:cs="Arial" w:eastAsia="Arial" w:hAnsi="Arial"/>
+          <w:b w:val="0"/>
+          <w:i w:val="0"/>
+          <w:smallCaps w:val="0"/>
+          <w:strike w:val="0"/>
+          <w:color w:val="000000"/>
+          <w:sz w:val="24"/>
+          <w:szCs w:val="24"/>
+          <w:u w:val="none"/>
+          <w:shd w:fill="auto" w:val="clear"/>
+          <w:vertAlign w:val="baseline"/>
+          <w:rtl w:val="0"/>
+        </w:rPr>
+        <w:t xml:space="preserve">}</w:t>
+      </w:r>
+      <w:r>
+        <w:rPr>
+          <w:rtl w:val="0"/>
+        </w:rPr>
+      </w:r>
+    </w:p>
+    <w:p>
+      <w:pPr>
+        <w:keepNext w:val="0"/>
+        <w:keepLines w:val="0"/>
+        <w:pageBreakBefore w:val="0"/>
+        <w:widowControl w:val="0"/>
+        <w:pBdr>
+          <w:top w:space="0" w:sz="0" w:val="nil"/>
+          <w:left w:space="0" w:sz="0" w:val="nil"/>
+          <w:bottom w:space="0" w:sz="0" w:val="nil"/>
+          <w:right w:space="0" w:sz="0" w:val="nil"/>
+          <w:between w:space="0" w:sz="0" w:val="nil"/>
+        </w:pBdr>
+        <w:shd w:fill="auto" w:val="clear"/>
+        <w:spacing w:after="0" w:before="0" w:line="240" w:lineRule="auto"/>
+        <w:ind w:left="0" w:right="0" w:firstLine="0"/>
+        <w:jc w:val="both"/>
+        <w:rPr>
+          <w:rFonts w:ascii="Arial" w:cs="Arial" w:eastAsia="Arial" w:hAnsi="Arial"/>
+          <w:sz w:val="24"/>
+          <w:szCs w:val="24"/>
+        </w:rPr>
+      </w:pPr>
+      <w:r>
+        <w:rPr>
+          <w:rFonts w:ascii="Arial" w:cs="Arial" w:eastAsia="Arial" w:hAnsi="Arial"/>
+          <w:sz w:val="24"/>
+          <w:szCs w:val="24"/>
+          <w:rtl w:val="0"/>
+        </w:rPr>
+        <w:tab/>
+        <w:t xml:space="preserve">{#sotto_sotto_argomenti}</w:t>
       </w:r>
     </w:p>
     <w:p>
@@ -2116,176 +2163,23 @@
         </w:pBdr>
         <w:shd w:fill="auto" w:val="clear"/>
         <w:spacing w:after="0" w:before="0" w:line="240" w:lineRule="auto"/>
-        <w:ind w:left="720" w:right="0" w:hanging="360"/>
-        <w:jc w:val="both"/>
-        <w:rPr>
-          <w:b w:val="0"/>
-          <w:i w:val="0"/>
-          <w:smallCaps w:val="0"/>
-          <w:strike w:val="0"/>
-          <w:color w:val="000000"/>
-          <w:sz w:val="22"/>
-          <w:szCs w:val="22"/>
-          <w:u w:val="none"/>
-          <w:shd w:fill="auto" w:val="clear"/>
-          <w:vertAlign w:val="baseline"/>
-        </w:rPr>
-      </w:pPr>
-      <w:r>
-        <w:rPr>
-          <w:rFonts w:ascii="Arial" w:cs="Arial" w:eastAsia="Arial" w:hAnsi="Arial"/>
-          <w:b w:val="0"/>
-          <w:i w:val="0"/>
-          <w:smallCaps w:val="0"/>
-          <w:strike w:val="0"/>
-          <w:color w:val="000000"/>
-          <w:sz w:val="24"/>
-          <w:szCs w:val="24"/>
-          <w:u w:val="none"/>
-          <w:shd w:fill="auto" w:val="clear"/>
-          <w:vertAlign w:val="baseline"/>
+        <w:ind w:left="1440" w:right="0" w:hanging="360"/>
+        <w:jc w:val="both"/>
+        <w:rPr>
+          <w:rFonts w:ascii="Arial" w:cs="Arial" w:eastAsia="Arial" w:hAnsi="Arial"/>
+          <w:sz w:val="24"/>
+          <w:szCs w:val="24"/>
+        </w:rPr>
+      </w:pPr>
+      <w:r>
+        <w:rPr>
+          <w:rFonts w:ascii="Arial" w:cs="Arial" w:eastAsia="Arial" w:hAnsi="Arial"/>
+          <w:sz w:val="24"/>
+          <w:szCs w:val="24"/>
           <w:rtl w:val="0"/>
         </w:rPr>
         <w:t xml:space="preserve">{.}</w:t>
       </w:r>
-      <w:r>
-        <w:rPr>
-          <w:rtl w:val="0"/>
-        </w:rPr>
-      </w:r>
-    </w:p>
-    <w:p>
-      <w:pPr>
-        <w:ind w:firstLine="720"/>
-        <w:jc w:val="both"/>
-        <w:rPr>
-          <w:rFonts w:ascii="Arial" w:cs="Arial" w:eastAsia="Arial" w:hAnsi="Arial"/>
-          <w:sz w:val="24"/>
-          <w:szCs w:val="24"/>
-        </w:rPr>
-      </w:pPr>
-      <w:r>
-        <w:rPr>
-          <w:rFonts w:ascii="Arial" w:cs="Arial" w:eastAsia="Arial" w:hAnsi="Arial"/>
-          <w:sz w:val="24"/>
-          <w:szCs w:val="24"/>
-          <w:rtl w:val="0"/>
-        </w:rPr>
-        <w:t xml:space="preserve">{/sotto_argomenti}</w:t>
-      </w:r>
-    </w:p>
-    <w:p>
-      <w:pPr>
-        <w:ind w:left="720" w:firstLine="0"/>
-        <w:jc w:val="both"/>
-        <w:rPr>
-          <w:rFonts w:ascii="Arial" w:cs="Arial" w:eastAsia="Arial" w:hAnsi="Arial"/>
-          <w:sz w:val="24"/>
-          <w:szCs w:val="24"/>
-        </w:rPr>
-      </w:pPr>
-      <w:r>
-        <w:rPr>
-          <w:rFonts w:ascii="Arial" w:cs="Arial" w:eastAsia="Arial" w:hAnsi="Arial"/>
-          <w:sz w:val="24"/>
-          <w:szCs w:val="24"/>
-          <w:rtl w:val="0"/>
-        </w:rPr>
-        <w:t xml:space="preserve">{/argomenti_q1}</w:t>
-      </w:r>
-    </w:p>
-    <w:p>
-      <w:pPr>
-        <w:ind w:left="0" w:firstLine="0"/>
-        <w:jc w:val="both"/>
-        <w:rPr>
-          <w:rFonts w:ascii="Arial" w:cs="Arial" w:eastAsia="Arial" w:hAnsi="Arial"/>
-          <w:sz w:val="24"/>
-          <w:szCs w:val="24"/>
-        </w:rPr>
-      </w:pPr>
-      <w:r>
-        <w:rPr>
-          <w:rtl w:val="0"/>
-        </w:rPr>
-      </w:r>
-    </w:p>
-    <w:p>
-      <w:pPr>
-        <w:ind w:left="0" w:firstLine="0"/>
-        <w:jc w:val="both"/>
-        <w:rPr>
-          <w:rFonts w:ascii="Arial" w:cs="Arial" w:eastAsia="Arial" w:hAnsi="Arial"/>
-          <w:sz w:val="24"/>
-          <w:szCs w:val="24"/>
-        </w:rPr>
-      </w:pPr>
-      <w:r>
-        <w:rPr>
-          <w:rtl w:val="0"/>
-        </w:rPr>
-      </w:r>
-    </w:p>
-    <w:p>
-      <w:pPr>
-        <w:ind w:left="0" w:firstLine="0"/>
-        <w:jc w:val="both"/>
-        <w:rPr>
-          <w:rFonts w:ascii="Arial" w:cs="Arial" w:eastAsia="Arial" w:hAnsi="Arial"/>
-          <w:sz w:val="24"/>
-          <w:szCs w:val="24"/>
-        </w:rPr>
-      </w:pPr>
-      <w:r>
-        <w:rPr>
-          <w:rtl w:val="0"/>
-        </w:rPr>
-      </w:r>
-    </w:p>
-    <w:p>
-      <w:pPr>
-        <w:rPr>
-          <w:b w:val="1"/>
-        </w:rPr>
-      </w:pPr>
-      <w:r>
-        <w:rPr>
-          <w:b w:val="1"/>
-          <w:rtl w:val="0"/>
-        </w:rPr>
-        <w:t xml:space="preserve">Pentamestre</w:t>
-      </w:r>
-    </w:p>
-    <w:p>
-      <w:pPr>
-        <w:ind w:left="720" w:firstLine="0"/>
-        <w:jc w:val="both"/>
-        <w:rPr>
-          <w:rFonts w:ascii="Arial" w:cs="Arial" w:eastAsia="Arial" w:hAnsi="Arial"/>
-          <w:sz w:val="24"/>
-          <w:szCs w:val="24"/>
-        </w:rPr>
-      </w:pPr>
-      <w:r>
-        <w:rPr>
-          <w:rFonts w:ascii="Arial" w:cs="Arial" w:eastAsia="Arial" w:hAnsi="Arial"/>
-          <w:sz w:val="24"/>
-          <w:szCs w:val="24"/>
-          <w:rtl w:val="0"/>
-        </w:rPr>
-        <w:t xml:space="preserve">{#argomenti_q2}</w:t>
-      </w:r>
-    </w:p>
-    <w:p>
-      <w:pPr>
-        <w:ind w:left="720" w:firstLine="0"/>
-        <w:jc w:val="both"/>
-        <w:rPr>
-          <w:rFonts w:ascii="Arial" w:cs="Arial" w:eastAsia="Arial" w:hAnsi="Arial"/>
-          <w:sz w:val="24"/>
-          <w:szCs w:val="24"/>
-        </w:rPr>
-      </w:pPr>
       <w:r>
         <w:rPr>
           <w:rtl w:val="0"/>
@@ -2298,10 +2192,6 @@
         <w:keepLines w:val="0"/>
         <w:pageBreakBefore w:val="0"/>
         <w:widowControl w:val="0"/>
-        <w:numPr>
-          <w:ilvl w:val="0"/>
-          <w:numId w:val="2"/>
-        </w:numPr>
         <w:pBdr>
           <w:top w:space="0" w:sz="0" w:val="nil"/>
           <w:left w:space="0" w:sz="0" w:val="nil"/>
@@ -2311,34 +2201,181 @@
         </w:pBdr>
         <w:shd w:fill="auto" w:val="clear"/>
         <w:spacing w:after="0" w:before="0" w:line="240" w:lineRule="auto"/>
-        <w:ind w:left="360" w:right="0" w:hanging="360"/>
-        <w:jc w:val="both"/>
-        <w:rPr>
-          <w:b w:val="1"/>
-          <w:i w:val="0"/>
-          <w:smallCaps w:val="0"/>
-          <w:strike w:val="0"/>
-          <w:color w:val="000000"/>
-          <w:sz w:val="22"/>
-          <w:szCs w:val="22"/>
-          <w:u w:val="none"/>
-          <w:shd w:fill="auto" w:val="clear"/>
-          <w:vertAlign w:val="baseline"/>
-        </w:rPr>
-      </w:pPr>
-      <w:r>
-        <w:rPr>
-          <w:rFonts w:ascii="Arial" w:cs="Arial" w:eastAsia="Arial" w:hAnsi="Arial"/>
-          <w:b w:val="1"/>
-          <w:i w:val="0"/>
-          <w:smallCaps w:val="0"/>
-          <w:strike w:val="0"/>
-          <w:color w:val="000000"/>
-          <w:sz w:val="24"/>
-          <w:szCs w:val="24"/>
-          <w:u w:val="none"/>
-          <w:shd w:fill="auto" w:val="clear"/>
-          <w:vertAlign w:val="baseline"/>
+        <w:ind w:left="0" w:right="0" w:firstLine="0"/>
+        <w:jc w:val="both"/>
+        <w:rPr>
+          <w:rFonts w:ascii="Arial" w:cs="Arial" w:eastAsia="Arial" w:hAnsi="Arial"/>
+          <w:sz w:val="24"/>
+          <w:szCs w:val="24"/>
+        </w:rPr>
+      </w:pPr>
+      <w:r>
+        <w:rPr>
+          <w:rFonts w:ascii="Arial" w:cs="Arial" w:eastAsia="Arial" w:hAnsi="Arial"/>
+          <w:sz w:val="24"/>
+          <w:szCs w:val="24"/>
+          <w:rtl w:val="0"/>
+        </w:rPr>
+        <w:tab/>
+        <w:t xml:space="preserve">{/sotto_sotto_argomenti}</w:t>
+      </w:r>
+    </w:p>
+    <w:p>
+      <w:pPr>
+        <w:ind w:firstLine="720"/>
+        <w:jc w:val="both"/>
+        <w:rPr>
+          <w:rFonts w:ascii="Arial" w:cs="Arial" w:eastAsia="Arial" w:hAnsi="Arial"/>
+          <w:sz w:val="24"/>
+          <w:szCs w:val="24"/>
+        </w:rPr>
+      </w:pPr>
+      <w:r>
+        <w:rPr>
+          <w:rFonts w:ascii="Arial" w:cs="Arial" w:eastAsia="Arial" w:hAnsi="Arial"/>
+          <w:sz w:val="24"/>
+          <w:szCs w:val="24"/>
+          <w:rtl w:val="0"/>
+        </w:rPr>
+        <w:t xml:space="preserve">{/sotto_argomenti}</w:t>
+      </w:r>
+    </w:p>
+    <w:p>
+      <w:pPr>
+        <w:ind w:left="720" w:firstLine="0"/>
+        <w:jc w:val="both"/>
+        <w:rPr>
+          <w:rFonts w:ascii="Arial" w:cs="Arial" w:eastAsia="Arial" w:hAnsi="Arial"/>
+          <w:sz w:val="24"/>
+          <w:szCs w:val="24"/>
+        </w:rPr>
+      </w:pPr>
+      <w:r>
+        <w:rPr>
+          <w:rFonts w:ascii="Arial" w:cs="Arial" w:eastAsia="Arial" w:hAnsi="Arial"/>
+          <w:sz w:val="24"/>
+          <w:szCs w:val="24"/>
+          <w:rtl w:val="0"/>
+        </w:rPr>
+        <w:t xml:space="preserve">{/argomenti_q1}</w:t>
+      </w:r>
+    </w:p>
+    <w:p>
+      <w:pPr>
+        <w:ind w:left="0" w:firstLine="0"/>
+        <w:jc w:val="both"/>
+        <w:rPr>
+          <w:rFonts w:ascii="Arial" w:cs="Arial" w:eastAsia="Arial" w:hAnsi="Arial"/>
+          <w:sz w:val="24"/>
+          <w:szCs w:val="24"/>
+        </w:rPr>
+      </w:pPr>
+      <w:r>
+        <w:rPr>
+          <w:rtl w:val="0"/>
+        </w:rPr>
+      </w:r>
+    </w:p>
+    <w:p>
+      <w:pPr>
+        <w:ind w:left="0" w:firstLine="0"/>
+        <w:jc w:val="both"/>
+        <w:rPr>
+          <w:rFonts w:ascii="Arial" w:cs="Arial" w:eastAsia="Arial" w:hAnsi="Arial"/>
+          <w:sz w:val="24"/>
+          <w:szCs w:val="24"/>
+        </w:rPr>
+      </w:pPr>
+      <w:r>
+        <w:rPr>
+          <w:rtl w:val="0"/>
+        </w:rPr>
+      </w:r>
+    </w:p>
+    <w:p>
+      <w:pPr>
+        <w:ind w:left="0" w:firstLine="0"/>
+        <w:jc w:val="both"/>
+        <w:rPr>
+          <w:rFonts w:ascii="Arial" w:cs="Arial" w:eastAsia="Arial" w:hAnsi="Arial"/>
+          <w:sz w:val="24"/>
+          <w:szCs w:val="24"/>
+        </w:rPr>
+      </w:pPr>
+      <w:r>
+        <w:rPr>
+          <w:rtl w:val="0"/>
+        </w:rPr>
+      </w:r>
+    </w:p>
+    <w:p>
+      <w:pPr>
+        <w:rPr>
+          <w:b w:val="1"/>
+        </w:rPr>
+      </w:pPr>
+      <w:r>
+        <w:rPr>
+          <w:b w:val="1"/>
+          <w:rtl w:val="0"/>
+        </w:rPr>
+        <w:t xml:space="preserve">Pentamestre</w:t>
+      </w:r>
+    </w:p>
+    <w:p>
+      <w:pPr>
+        <w:ind w:left="720" w:firstLine="0"/>
+        <w:jc w:val="both"/>
+        <w:rPr>
+          <w:rFonts w:ascii="Arial" w:cs="Arial" w:eastAsia="Arial" w:hAnsi="Arial"/>
+          <w:sz w:val="24"/>
+          <w:szCs w:val="24"/>
+        </w:rPr>
+      </w:pPr>
+      <w:r>
+        <w:rPr>
+          <w:rFonts w:ascii="Arial" w:cs="Arial" w:eastAsia="Arial" w:hAnsi="Arial"/>
+          <w:sz w:val="24"/>
+          <w:szCs w:val="24"/>
+          <w:rtl w:val="0"/>
+        </w:rPr>
+        <w:t xml:space="preserve">{#argomenti_q2}</w:t>
+      </w:r>
+    </w:p>
+    <w:p>
+      <w:pPr>
+        <w:ind w:left="720" w:firstLine="0"/>
+        <w:jc w:val="both"/>
+        <w:rPr>
+          <w:rFonts w:ascii="Arial" w:cs="Arial" w:eastAsia="Arial" w:hAnsi="Arial"/>
+          <w:sz w:val="24"/>
+          <w:szCs w:val="24"/>
+        </w:rPr>
+      </w:pPr>
+      <w:r>
+        <w:rPr>
+          <w:rtl w:val="0"/>
+        </w:rPr>
+      </w:r>
+    </w:p>
+    <w:p>
+      <w:pPr>
+        <w:numPr>
+          <w:ilvl w:val="0"/>
+          <w:numId w:val="3"/>
+        </w:numPr>
+        <w:ind w:left="360"/>
+        <w:jc w:val="both"/>
+        <w:rPr>
+          <w:b w:val="1"/>
+        </w:rPr>
+      </w:pPr>
+      <w:r>
+        <w:rPr>
+          <w:rFonts w:ascii="Arial" w:cs="Arial" w:eastAsia="Arial" w:hAnsi="Arial"/>
+          <w:b w:val="1"/>
+          <w:sz w:val="24"/>
+          <w:szCs w:val="24"/>
           <w:rtl w:val="0"/>
         </w:rPr>
         <w:t xml:space="preserve">{titolo}</w:t>
@@ -2371,59 +2408,90 @@
     </w:p>
     <w:p>
       <w:pPr>
-        <w:keepNext w:val="0"/>
-        <w:keepLines w:val="0"/>
-        <w:pageBreakBefore w:val="0"/>
-        <w:widowControl w:val="0"/>
+        <w:numPr>
+          <w:ilvl w:val="0"/>
+          <w:numId w:val="2"/>
+        </w:numPr>
+        <w:ind w:left="720" w:hanging="360"/>
+        <w:jc w:val="both"/>
+      </w:pPr>
+      <w:r>
+        <w:rPr>
+          <w:rFonts w:ascii="Arial" w:cs="Arial" w:eastAsia="Arial" w:hAnsi="Arial"/>
+          <w:sz w:val="24"/>
+          <w:szCs w:val="24"/>
+          <w:rtl w:val="0"/>
+        </w:rPr>
+        <w:t xml:space="preserve">{sotto_argomento_text}</w:t>
+      </w:r>
+      <w:r>
+        <w:rPr>
+          <w:rtl w:val="0"/>
+        </w:rPr>
+      </w:r>
+    </w:p>
+    <w:p>
+      <w:pPr>
+        <w:jc w:val="both"/>
+        <w:rPr>
+          <w:rFonts w:ascii="Arial" w:cs="Arial" w:eastAsia="Arial" w:hAnsi="Arial"/>
+          <w:sz w:val="24"/>
+          <w:szCs w:val="24"/>
+        </w:rPr>
+      </w:pPr>
+      <w:r>
+        <w:rPr>
+          <w:rFonts w:ascii="Arial" w:cs="Arial" w:eastAsia="Arial" w:hAnsi="Arial"/>
+          <w:sz w:val="24"/>
+          <w:szCs w:val="24"/>
+          <w:rtl w:val="0"/>
+        </w:rPr>
+        <w:tab/>
+        <w:t xml:space="preserve">{#sotto_sotto_argomenti}</w:t>
+      </w:r>
+    </w:p>
+    <w:p>
+      <w:pPr>
         <w:numPr>
           <w:ilvl w:val="0"/>
           <w:numId w:val="1"/>
         </w:numPr>
-        <w:pBdr>
-          <w:top w:space="0" w:sz="0" w:val="nil"/>
-          <w:left w:space="0" w:sz="0" w:val="nil"/>
-          <w:bottom w:space="0" w:sz="0" w:val="nil"/>
-          <w:right w:space="0" w:sz="0" w:val="nil"/>
-          <w:between w:space="0" w:sz="0" w:val="nil"/>
-        </w:pBdr>
-        <w:shd w:fill="auto" w:val="clear"/>
-        <w:spacing w:after="0" w:before="0" w:line="240" w:lineRule="auto"/>
-        <w:ind w:left="720" w:right="0" w:hanging="360"/>
-        <w:jc w:val="both"/>
-        <w:rPr>
-          <w:b w:val="0"/>
-          <w:i w:val="0"/>
-          <w:smallCaps w:val="0"/>
-          <w:strike w:val="0"/>
-          <w:color w:val="000000"/>
-          <w:sz w:val="22"/>
-          <w:szCs w:val="22"/>
-          <w:u w:val="none"/>
-          <w:shd w:fill="auto" w:val="clear"/>
-          <w:vertAlign w:val="baseline"/>
-        </w:rPr>
-      </w:pPr>
-      <w:r>
-        <w:rPr>
-          <w:rFonts w:ascii="Arial" w:cs="Arial" w:eastAsia="Arial" w:hAnsi="Arial"/>
-          <w:b w:val="0"/>
-          <w:i w:val="0"/>
-          <w:smallCaps w:val="0"/>
-          <w:strike w:val="0"/>
-          <w:color w:val="000000"/>
-          <w:sz w:val="24"/>
-          <w:szCs w:val="24"/>
-          <w:u w:val="none"/>
-          <w:shd w:fill="auto" w:val="clear"/>
-          <w:vertAlign w:val="baseline"/>
+        <w:ind w:left="1440" w:hanging="360"/>
+        <w:jc w:val="both"/>
+        <w:rPr>
+          <w:rFonts w:ascii="Arial" w:cs="Arial" w:eastAsia="Arial" w:hAnsi="Arial"/>
+          <w:sz w:val="24"/>
+          <w:szCs w:val="24"/>
+        </w:rPr>
+      </w:pPr>
+      <w:r>
+        <w:rPr>
+          <w:rFonts w:ascii="Arial" w:cs="Arial" w:eastAsia="Arial" w:hAnsi="Arial"/>
+          <w:sz w:val="24"/>
+          <w:szCs w:val="24"/>
           <w:rtl w:val="0"/>
         </w:rPr>
         <w:t xml:space="preserve">{.}</w:t>
       </w:r>
-      <w:r>
-        <w:rPr>
-          <w:rtl w:val="0"/>
-        </w:rPr>
+    </w:p>
+    <w:p>
+      <w:pPr>
+        <w:jc w:val="both"/>
+        <w:rPr>
+          <w:rFonts w:ascii="Arial" w:cs="Arial" w:eastAsia="Arial" w:hAnsi="Arial"/>
+          <w:sz w:val="24"/>
+          <w:szCs w:val="24"/>
+        </w:rPr>
+      </w:pPr>
+      <w:r>
+        <w:rPr>
+          <w:rFonts w:ascii="Arial" w:cs="Arial" w:eastAsia="Arial" w:hAnsi="Arial"/>
+          <w:sz w:val="24"/>
+          <w:szCs w:val="24"/>
+          <w:rtl w:val="0"/>
+        </w:rPr>
+        <w:tab/>
+        <w:t xml:space="preserve">{/sotto_sotto_argomenti}</w:t>
       </w:r>
     </w:p>
     <w:p>
@@ -2452,6 +2520,7 @@
         <w:jc w:val="both"/>
         <w:rPr>
           <w:rFonts w:ascii="Arial" w:cs="Arial" w:eastAsia="Arial" w:hAnsi="Arial"/>
+          <w:b w:val="1"/>
           <w:sz w:val="24"/>
           <w:szCs w:val="24"/>
         </w:rPr>
@@ -2464,6 +2533,11 @@
           <w:rtl w:val="0"/>
         </w:rPr>
         <w:t xml:space="preserve">{/argomenti_q2}</w:t>
+      </w:r>
+      <w:r>
+        <w:rPr>
+          <w:rtl w:val="0"/>
+        </w:rPr>
       </w:r>
     </w:p>
     <w:p>
@@ -3115,9 +3189,9 @@
                 <wp:posOffset>-228599</wp:posOffset>
               </wp:positionH>
               <wp:positionV relativeFrom="paragraph">
-                <wp:posOffset>50800</wp:posOffset>
+                <wp:posOffset>38100</wp:posOffset>
               </wp:positionV>
-              <wp:extent cx="6970395" cy="419100"/>
+              <wp:extent cx="6979920" cy="428625"/>
               <wp:effectExtent b="0" l="0" r="0" t="0"/>
               <wp:wrapNone/>
               <wp:docPr id="1" name=""/>
@@ -3199,13 +3273,13 @@
                           </w:pPr>
                           <w:r>
                             <w:rPr>
-                              <w:rFonts w:ascii="Verdana" w:cs="Verdana" w:eastAsia="Verdana" w:hAnsi="Verdana"/>
+                              <w:rFonts w:ascii="Arial" w:cs="Arial" w:eastAsia="Arial" w:hAnsi="Arial"/>
                               <w:b w:val="0"/>
                               <w:i w:val="0"/>
                               <w:smallCaps w:val="0"/>
                               <w:strike w:val="0"/>
                               <w:color w:val="000000"/>
-                              <w:sz w:val="22"/>
+                              <w:sz w:val="18"/>
                               <w:vertAlign w:val="baseline"/>
                             </w:rPr>
                           </w:r>
@@ -3229,9 +3303,9 @@
                 <wp:posOffset>-228599</wp:posOffset>
               </wp:positionH>
               <wp:positionV relativeFrom="paragraph">
-                <wp:posOffset>50800</wp:posOffset>
+                <wp:posOffset>38100</wp:posOffset>
               </wp:positionV>
-              <wp:extent cx="6970395" cy="419100"/>
+              <wp:extent cx="6979920" cy="428625"/>
               <wp:effectExtent b="0" l="0" r="0" t="0"/>
               <wp:wrapNone/>
               <wp:docPr id="1" name="image2.png"/>
@@ -3252,7 +3326,7 @@
                     <pic:spPr>
                       <a:xfrm>
                         <a:off x="0" y="0"/>
-                        <a:ext cx="6970395" cy="419100"/>
+                        <a:ext cx="6979920" cy="428625"/>
                       </a:xfrm>
                       <a:prstGeom prst="rect"/>
                       <a:ln/>
@@ -3302,7 +3376,7 @@
             <wp:posOffset>266700</wp:posOffset>
           </wp:positionH>
           <wp:positionV relativeFrom="paragraph">
-            <wp:posOffset>-250189</wp:posOffset>
+            <wp:posOffset>-250188</wp:posOffset>
           </wp:positionV>
           <wp:extent cx="1292860" cy="595630"/>
           <wp:effectExtent b="0" l="0" r="0" t="0"/>
@@ -3388,10 +3462,230 @@
     <w:lvl w:ilvl="0">
       <w:start w:val="1"/>
       <w:numFmt w:val="bullet"/>
-      <w:lvlText w:val="−"/>
+      <w:lvlText w:val="-"/>
       <w:lvlJc w:val="left"/>
       <w:pPr>
+        <w:ind w:left="1440" w:hanging="360"/>
+      </w:pPr>
+      <w:rPr>
+        <w:u w:val="none"/>
+      </w:rPr>
+    </w:lvl>
+    <w:lvl w:ilvl="1">
+      <w:start w:val="1"/>
+      <w:numFmt w:val="bullet"/>
+      <w:lvlText w:val="-"/>
+      <w:lvlJc w:val="left"/>
+      <w:pPr>
+        <w:ind w:left="2160" w:hanging="360"/>
+      </w:pPr>
+      <w:rPr>
+        <w:u w:val="none"/>
+      </w:rPr>
+    </w:lvl>
+    <w:lvl w:ilvl="2">
+      <w:start w:val="1"/>
+      <w:numFmt w:val="bullet"/>
+      <w:lvlText w:val="-"/>
+      <w:lvlJc w:val="left"/>
+      <w:pPr>
+        <w:ind w:left="2880" w:hanging="360"/>
+      </w:pPr>
+      <w:rPr>
+        <w:u w:val="none"/>
+      </w:rPr>
+    </w:lvl>
+    <w:lvl w:ilvl="3">
+      <w:start w:val="1"/>
+      <w:numFmt w:val="bullet"/>
+      <w:lvlText w:val="-"/>
+      <w:lvlJc w:val="left"/>
+      <w:pPr>
+        <w:ind w:left="3600" w:hanging="360"/>
+      </w:pPr>
+      <w:rPr>
+        <w:u w:val="none"/>
+      </w:rPr>
+    </w:lvl>
+    <w:lvl w:ilvl="4">
+      <w:start w:val="1"/>
+      <w:numFmt w:val="bullet"/>
+      <w:lvlText w:val="-"/>
+      <w:lvlJc w:val="left"/>
+      <w:pPr>
+        <w:ind w:left="4320" w:hanging="360"/>
+      </w:pPr>
+      <w:rPr>
+        <w:u w:val="none"/>
+      </w:rPr>
+    </w:lvl>
+    <w:lvl w:ilvl="5">
+      <w:start w:val="1"/>
+      <w:numFmt w:val="bullet"/>
+      <w:lvlText w:val="-"/>
+      <w:lvlJc w:val="left"/>
+      <w:pPr>
+        <w:ind w:left="5040" w:hanging="360"/>
+      </w:pPr>
+      <w:rPr>
+        <w:u w:val="none"/>
+      </w:rPr>
+    </w:lvl>
+    <w:lvl w:ilvl="6">
+      <w:start w:val="1"/>
+      <w:numFmt w:val="bullet"/>
+      <w:lvlText w:val="-"/>
+      <w:lvlJc w:val="left"/>
+      <w:pPr>
+        <w:ind w:left="5760" w:hanging="360"/>
+      </w:pPr>
+      <w:rPr>
+        <w:u w:val="none"/>
+      </w:rPr>
+    </w:lvl>
+    <w:lvl w:ilvl="7">
+      <w:start w:val="1"/>
+      <w:numFmt w:val="bullet"/>
+      <w:lvlText w:val="-"/>
+      <w:lvlJc w:val="left"/>
+      <w:pPr>
+        <w:ind w:left="6480" w:hanging="360"/>
+      </w:pPr>
+      <w:rPr>
+        <w:u w:val="none"/>
+      </w:rPr>
+    </w:lvl>
+    <w:lvl w:ilvl="8">
+      <w:start w:val="1"/>
+      <w:numFmt w:val="bullet"/>
+      <w:lvlText w:val="-"/>
+      <w:lvlJc w:val="left"/>
+      <w:pPr>
+        <w:ind w:left="7200" w:hanging="360"/>
+      </w:pPr>
+      <w:rPr>
+        <w:u w:val="none"/>
+      </w:rPr>
+    </w:lvl>
+  </w:abstractNum>
+  <w:abstractNum w:abstractNumId="2">
+    <w:lvl w:ilvl="0">
+      <w:start w:val="1"/>
+      <w:numFmt w:val="bullet"/>
+      <w:lvlText w:val="■"/>
+      <w:lvlJc w:val="left"/>
+      <w:pPr>
         <w:ind w:left="720" w:hanging="360"/>
+      </w:pPr>
+      <w:rPr>
+        <w:rFonts w:ascii="Noto Sans Symbols" w:cs="Noto Sans Symbols" w:eastAsia="Noto Sans Symbols" w:hAnsi="Noto Sans Symbols"/>
+      </w:rPr>
+    </w:lvl>
+    <w:lvl w:ilvl="1">
+      <w:start w:val="1"/>
+      <w:numFmt w:val="bullet"/>
+      <w:lvlText w:val="●"/>
+      <w:lvlJc w:val="left"/>
+      <w:pPr>
+        <w:ind w:left="1440" w:hanging="360"/>
+      </w:pPr>
+      <w:rPr>
+        <w:rFonts w:ascii="Courier New" w:cs="Courier New" w:eastAsia="Courier New" w:hAnsi="Courier New"/>
+      </w:rPr>
+    </w:lvl>
+    <w:lvl w:ilvl="2">
+      <w:start w:val="1"/>
+      <w:numFmt w:val="bullet"/>
+      <w:lvlText w:val="▪"/>
+      <w:lvlJc w:val="left"/>
+      <w:pPr>
+        <w:ind w:left="2160" w:hanging="360"/>
+      </w:pPr>
+      <w:rPr>
+        <w:rFonts w:ascii="Noto Sans Symbols" w:cs="Noto Sans Symbols" w:eastAsia="Noto Sans Symbols" w:hAnsi="Noto Sans Symbols"/>
+      </w:rPr>
+    </w:lvl>
+    <w:lvl w:ilvl="3">
+      <w:start w:val="1"/>
+      <w:numFmt w:val="bullet"/>
+      <w:lvlText w:val="●"/>
+      <w:lvlJc w:val="left"/>
+      <w:pPr>
+        <w:ind w:left="2880" w:hanging="360"/>
+      </w:pPr>
+      <w:rPr>
+        <w:rFonts w:ascii="Noto Sans Symbols" w:cs="Noto Sans Symbols" w:eastAsia="Noto Sans Symbols" w:hAnsi="Noto Sans Symbols"/>
+      </w:rPr>
+    </w:lvl>
+    <w:lvl w:ilvl="4">
+      <w:start w:val="1"/>
+      <w:numFmt w:val="bullet"/>
+      <w:lvlText w:val="o"/>
+      <w:lvlJc w:val="left"/>
+      <w:pPr>
+        <w:ind w:left="3600" w:hanging="360"/>
+      </w:pPr>
+      <w:rPr>
+        <w:rFonts w:ascii="Courier New" w:cs="Courier New" w:eastAsia="Courier New" w:hAnsi="Courier New"/>
+      </w:rPr>
+    </w:lvl>
+    <w:lvl w:ilvl="5">
+      <w:start w:val="1"/>
+      <w:numFmt w:val="bullet"/>
+      <w:lvlText w:val="▪"/>
+      <w:lvlJc w:val="left"/>
+      <w:pPr>
+        <w:ind w:left="4320" w:hanging="360"/>
+      </w:pPr>
+      <w:rPr>
+        <w:rFonts w:ascii="Noto Sans Symbols" w:cs="Noto Sans Symbols" w:eastAsia="Noto Sans Symbols" w:hAnsi="Noto Sans Symbols"/>
+      </w:rPr>
+    </w:lvl>
+    <w:lvl w:ilvl="6">
+      <w:start w:val="1"/>
+      <w:numFmt w:val="bullet"/>
+      <w:lvlText w:val="●"/>
+      <w:lvlJc w:val="left"/>
+      <w:pPr>
+        <w:ind w:left="5040" w:hanging="360"/>
+      </w:pPr>
+      <w:rPr>
+        <w:rFonts w:ascii="Noto Sans Symbols" w:cs="Noto Sans Symbols" w:eastAsia="Noto Sans Symbols" w:hAnsi="Noto Sans Symbols"/>
+      </w:rPr>
+    </w:lvl>
+    <w:lvl w:ilvl="7">
+      <w:start w:val="1"/>
+      <w:numFmt w:val="bullet"/>
+      <w:lvlText w:val="o"/>
+      <w:lvlJc w:val="left"/>
+      <w:pPr>
+        <w:ind w:left="5760" w:hanging="360"/>
+      </w:pPr>
+      <w:rPr>
+        <w:rFonts w:ascii="Courier New" w:cs="Courier New" w:eastAsia="Courier New" w:hAnsi="Courier New"/>
+      </w:rPr>
+    </w:lvl>
+    <w:lvl w:ilvl="8">
+      <w:start w:val="1"/>
+      <w:numFmt w:val="bullet"/>
+      <w:lvlText w:val="▪"/>
+      <w:lvlJc w:val="left"/>
+      <w:pPr>
+        <w:ind w:left="6480" w:hanging="360"/>
+      </w:pPr>
+      <w:rPr>
+        <w:rFonts w:ascii="Noto Sans Symbols" w:cs="Noto Sans Symbols" w:eastAsia="Noto Sans Symbols" w:hAnsi="Noto Sans Symbols"/>
+      </w:rPr>
+    </w:lvl>
+  </w:abstractNum>
+  <w:abstractNum w:abstractNumId="3">
+    <w:lvl w:ilvl="0">
+      <w:start w:val="1"/>
+      <w:numFmt w:val="bullet"/>
+      <w:lvlText w:val="●"/>
+      <w:lvlJc w:val="left"/>
+      <w:pPr>
+        <w:ind w:left="360" w:hanging="360"/>
       </w:pPr>
       <w:rPr>
         <w:rFonts w:ascii="Noto Sans Symbols" w:cs="Noto Sans Symbols" w:eastAsia="Noto Sans Symbols" w:hAnsi="Noto Sans Symbols"/>
@@ -3403,7 +3697,7 @@
       <w:lvlText w:val="o"/>
       <w:lvlJc w:val="left"/>
       <w:pPr>
-        <w:ind w:left="1440" w:hanging="360"/>
+        <w:ind w:left="1080" w:hanging="360"/>
       </w:pPr>
       <w:rPr>
         <w:rFonts w:ascii="Courier New" w:cs="Courier New" w:eastAsia="Courier New" w:hAnsi="Courier New"/>
@@ -3415,7 +3709,7 @@
       <w:lvlText w:val="▪"/>
       <w:lvlJc w:val="left"/>
       <w:pPr>
-        <w:ind w:left="2160" w:hanging="360"/>
+        <w:ind w:left="1800" w:hanging="360"/>
       </w:pPr>
       <w:rPr>
         <w:rFonts w:ascii="Noto Sans Symbols" w:cs="Noto Sans Symbols" w:eastAsia="Noto Sans Symbols" w:hAnsi="Noto Sans Symbols"/>
@@ -3427,7 +3721,7 @@
       <w:lvlText w:val="●"/>
       <w:lvlJc w:val="left"/>
       <w:pPr>
-        <w:ind w:left="2880" w:hanging="360"/>
+        <w:ind w:left="2520" w:hanging="360"/>
       </w:pPr>
       <w:rPr>
         <w:rFonts w:ascii="Noto Sans Symbols" w:cs="Noto Sans Symbols" w:eastAsia="Noto Sans Symbols" w:hAnsi="Noto Sans Symbols"/>
@@ -3439,7 +3733,7 @@
       <w:lvlText w:val="o"/>
       <w:lvlJc w:val="left"/>
       <w:pPr>
-        <w:ind w:left="3600" w:hanging="360"/>
+        <w:ind w:left="3240" w:hanging="360"/>
       </w:pPr>
       <w:rPr>
         <w:rFonts w:ascii="Courier New" w:cs="Courier New" w:eastAsia="Courier New" w:hAnsi="Courier New"/>
@@ -3451,7 +3745,7 @@
       <w:lvlText w:val="▪"/>
       <w:lvlJc w:val="left"/>
       <w:pPr>
-        <w:ind w:left="4320" w:hanging="360"/>
+        <w:ind w:left="3960" w:hanging="360"/>
       </w:pPr>
       <w:rPr>
         <w:rFonts w:ascii="Noto Sans Symbols" w:cs="Noto Sans Symbols" w:eastAsia="Noto Sans Symbols" w:hAnsi="Noto Sans Symbols"/>
@@ -3463,7 +3757,7 @@
       <w:lvlText w:val="●"/>
       <w:lvlJc w:val="left"/>
       <w:pPr>
-        <w:ind w:left="5040" w:hanging="360"/>
+        <w:ind w:left="4680" w:hanging="360"/>
       </w:pPr>
       <w:rPr>
         <w:rFonts w:ascii="Noto Sans Symbols" w:cs="Noto Sans Symbols" w:eastAsia="Noto Sans Symbols" w:hAnsi="Noto Sans Symbols"/>
@@ -3475,7 +3769,7 @@
       <w:lvlText w:val="o"/>
       <w:lvlJc w:val="left"/>
       <w:pPr>
-        <w:ind w:left="5760" w:hanging="360"/>
+        <w:ind w:left="5400" w:hanging="360"/>
       </w:pPr>
       <w:rPr>
         <w:rFonts w:ascii="Courier New" w:cs="Courier New" w:eastAsia="Courier New" w:hAnsi="Courier New"/>
@@ -3487,124 +3781,14 @@
       <w:lvlText w:val="▪"/>
       <w:lvlJc w:val="left"/>
       <w:pPr>
-        <w:ind w:left="6480" w:hanging="360"/>
+        <w:ind w:left="6120" w:hanging="360"/>
       </w:pPr>
       <w:rPr>
         <w:rFonts w:ascii="Noto Sans Symbols" w:cs="Noto Sans Symbols" w:eastAsia="Noto Sans Symbols" w:hAnsi="Noto Sans Symbols"/>
       </w:rPr>
     </w:lvl>
   </w:abstractNum>
-  <w:abstractNum w:abstractNumId="2">
-    <w:lvl w:ilvl="0">
-      <w:start w:val="1"/>
-      <w:numFmt w:val="bullet"/>
-      <w:lvlText w:val="●"/>
-      <w:lvlJc w:val="left"/>
-      <w:pPr>
-        <w:ind w:left="360" w:hanging="360"/>
-      </w:pPr>
-      <w:rPr>
-        <w:rFonts w:ascii="Noto Sans Symbols" w:cs="Noto Sans Symbols" w:eastAsia="Noto Sans Symbols" w:hAnsi="Noto Sans Symbols"/>
-      </w:rPr>
-    </w:lvl>
-    <w:lvl w:ilvl="1">
-      <w:start w:val="1"/>
-      <w:numFmt w:val="bullet"/>
-      <w:lvlText w:val="o"/>
-      <w:lvlJc w:val="left"/>
-      <w:pPr>
-        <w:ind w:left="1080" w:hanging="360"/>
-      </w:pPr>
-      <w:rPr>
-        <w:rFonts w:ascii="Courier New" w:cs="Courier New" w:eastAsia="Courier New" w:hAnsi="Courier New"/>
-      </w:rPr>
-    </w:lvl>
-    <w:lvl w:ilvl="2">
-      <w:start w:val="1"/>
-      <w:numFmt w:val="bullet"/>
-      <w:lvlText w:val="▪"/>
-      <w:lvlJc w:val="left"/>
-      <w:pPr>
-        <w:ind w:left="1800" w:hanging="360"/>
-      </w:pPr>
-      <w:rPr>
-        <w:rFonts w:ascii="Noto Sans Symbols" w:cs="Noto Sans Symbols" w:eastAsia="Noto Sans Symbols" w:hAnsi="Noto Sans Symbols"/>
-      </w:rPr>
-    </w:lvl>
-    <w:lvl w:ilvl="3">
-      <w:start w:val="1"/>
-      <w:numFmt w:val="bullet"/>
-      <w:lvlText w:val="●"/>
-      <w:lvlJc w:val="left"/>
-      <w:pPr>
-        <w:ind w:left="2520" w:hanging="360"/>
-      </w:pPr>
-      <w:rPr>
-        <w:rFonts w:ascii="Noto Sans Symbols" w:cs="Noto Sans Symbols" w:eastAsia="Noto Sans Symbols" w:hAnsi="Noto Sans Symbols"/>
-      </w:rPr>
-    </w:lvl>
-    <w:lvl w:ilvl="4">
-      <w:start w:val="1"/>
-      <w:numFmt w:val="bullet"/>
-      <w:lvlText w:val="o"/>
-      <w:lvlJc w:val="left"/>
-      <w:pPr>
-        <w:ind w:left="3240" w:hanging="360"/>
-      </w:pPr>
-      <w:rPr>
-        <w:rFonts w:ascii="Courier New" w:cs="Courier New" w:eastAsia="Courier New" w:hAnsi="Courier New"/>
-      </w:rPr>
-    </w:lvl>
-    <w:lvl w:ilvl="5">
-      <w:start w:val="1"/>
-      <w:numFmt w:val="bullet"/>
-      <w:lvlText w:val="▪"/>
-      <w:lvlJc w:val="left"/>
-      <w:pPr>
-        <w:ind w:left="3960" w:hanging="360"/>
-      </w:pPr>
-      <w:rPr>
-        <w:rFonts w:ascii="Noto Sans Symbols" w:cs="Noto Sans Symbols" w:eastAsia="Noto Sans Symbols" w:hAnsi="Noto Sans Symbols"/>
-      </w:rPr>
-    </w:lvl>
-    <w:lvl w:ilvl="6">
-      <w:start w:val="1"/>
-      <w:numFmt w:val="bullet"/>
-      <w:lvlText w:val="●"/>
-      <w:lvlJc w:val="left"/>
-      <w:pPr>
-        <w:ind w:left="4680" w:hanging="360"/>
-      </w:pPr>
-      <w:rPr>
-        <w:rFonts w:ascii="Noto Sans Symbols" w:cs="Noto Sans Symbols" w:eastAsia="Noto Sans Symbols" w:hAnsi="Noto Sans Symbols"/>
-      </w:rPr>
-    </w:lvl>
-    <w:lvl w:ilvl="7">
-      <w:start w:val="1"/>
-      <w:numFmt w:val="bullet"/>
-      <w:lvlText w:val="o"/>
-      <w:lvlJc w:val="left"/>
-      <w:pPr>
-        <w:ind w:left="5400" w:hanging="360"/>
-      </w:pPr>
-      <w:rPr>
-        <w:rFonts w:ascii="Courier New" w:cs="Courier New" w:eastAsia="Courier New" w:hAnsi="Courier New"/>
-      </w:rPr>
-    </w:lvl>
-    <w:lvl w:ilvl="8">
-      <w:start w:val="1"/>
-      <w:numFmt w:val="bullet"/>
-      <w:lvlText w:val="▪"/>
-      <w:lvlJc w:val="left"/>
-      <w:pPr>
-        <w:ind w:left="6120" w:hanging="360"/>
-      </w:pPr>
-      <w:rPr>
-        <w:rFonts w:ascii="Noto Sans Symbols" w:cs="Noto Sans Symbols" w:eastAsia="Noto Sans Symbols" w:hAnsi="Noto Sans Symbols"/>
-      </w:rPr>
-    </w:lvl>
-  </w:abstractNum>
-  <w:abstractNum w:abstractNumId="3">
+  <w:abstractNum w:abstractNumId="4">
     <w:lvl w:ilvl="0">
       <w:start w:val="1"/>
       <w:numFmt w:val="decimal"/>
@@ -3722,6 +3906,9 @@
   </w:num>
   <w:num w:numId="3">
     <w:abstractNumId w:val="3"/>
+  </w:num>
+  <w:num w:numId="4">
+    <w:abstractNumId w:val="4"/>
   </w:num>
 </w:numbering>
 </file>
@@ -3870,10 +4057,10 @@
       <w:tblStyleRowBandSize w:val="1"/>
       <w:tblStyleColBandSize w:val="1"/>
       <w:tblCellMar>
-        <w:top w:w="100.0" w:type="dxa"/>
-        <w:left w:w="100.0" w:type="dxa"/>
-        <w:bottom w:w="100.0" w:type="dxa"/>
-        <w:right w:w="100.0" w:type="dxa"/>
+        <w:top w:w="43.0" w:type="dxa"/>
+        <w:left w:w="43.0" w:type="dxa"/>
+        <w:bottom w:w="43.0" w:type="dxa"/>
+        <w:right w:w="43.0" w:type="dxa"/>
       </w:tblCellMar>
     </w:tblPr>
   </w:style>

</xml_diff>

<commit_message>
- `fix#396`: Output libri di testo in template da rivedere - previene inserimento di ENTER in note per evitare formattazioni non controllate
</commit_message>
<xml_diff>
--- a/server_static/programmazione_annuale_template/2023-2024.docx
+++ b/server_static/programmazione_annuale_template/2023-2024.docx
@@ -1435,10 +1435,20 @@
       <w:r>
         <w:rPr>
           <w:rFonts w:ascii="Arial" w:hAnsi="Arial" w:eastAsia="Arial" w:cs="Arial"/>
+          <w:b w:val="1"/>
+          <w:bCs w:val="1"/>
           <w:sz w:val="28"/>
           <w:szCs w:val="28"/>
         </w:rPr>
-        <w:t>Docente: {professore}</w:t>
+        <w:t>Docente:</w:t>
+      </w:r>
+      <w:r>
+        <w:rPr>
+          <w:rFonts w:ascii="Arial" w:hAnsi="Arial" w:eastAsia="Arial" w:cs="Arial"/>
+          <w:sz w:val="28"/>
+          <w:szCs w:val="28"/>
+        </w:rPr>
+        <w:t xml:space="preserve"> {professore}</w:t>
       </w:r>
     </w:p>
     <w:p>
@@ -1482,17 +1492,165 @@
     </w:p>
     <w:p>
       <w:r>
-        <w:t>Libro di testo: {libro}</w:t>
-      </w:r>
-    </w:p>
-    <w:p/>
+        <w:rPr>
+          <w:b w:val="1"/>
+          <w:bCs w:val="1"/>
+        </w:rPr>
+        <w:t>Libro di testo</w:t>
+      </w:r>
+      <w:r>
+        <w:rPr>
+          <w:b w:val="1"/>
+          <w:bCs w:val="1"/>
+        </w:rPr>
+        <w:t>:</w:t>
+      </w:r>
+    </w:p>
+    <w:p>
+      <w:pPr>
+        <w:spacing w:line="240" w:lineRule="auto"/>
+        <w:jc w:val="left"/>
+      </w:pPr>
+      <w:r>
+        <w:rPr>
+          <w:rFonts w:ascii="Verdana" w:hAnsi="Verdana" w:eastAsia="Verdana" w:cs="Verdana"/>
+          <w:noProof w:val="0"/>
+          <w:sz w:val="22"/>
+          <w:szCs w:val="22"/>
+          <w:lang w:val="it-IT"/>
+        </w:rPr>
+        <w:t>{#libri}</w:t>
+      </w:r>
+      <w:r>
+        <w:tab/>
+      </w:r>
+    </w:p>
+    <w:p>
+      <w:pPr>
+        <w:pStyle w:val="Paragrafoelenco"/>
+        <w:numPr>
+          <w:ilvl w:val="0"/>
+          <w:numId w:val="7"/>
+        </w:numPr>
+        <w:spacing w:before="0" w:beforeAutospacing="off" w:after="0" w:afterAutospacing="off" w:line="240" w:lineRule="auto"/>
+        <w:jc w:val="left"/>
+        <w:rPr>
+          <w:rFonts w:ascii="Verdana" w:hAnsi="Verdana" w:eastAsia="Verdana" w:cs="Verdana"/>
+          <w:noProof w:val="0"/>
+          <w:sz w:val="22"/>
+          <w:szCs w:val="22"/>
+          <w:lang w:val="it-IT"/>
+        </w:rPr>
+      </w:pPr>
+      <w:r>
+        <w:rPr>
+          <w:rFonts w:ascii="Verdana" w:hAnsi="Verdana" w:eastAsia="Verdana" w:cs="Verdana"/>
+          <w:noProof w:val="0"/>
+          <w:sz w:val="22"/>
+          <w:szCs w:val="22"/>
+          <w:lang w:val="it-IT"/>
+        </w:rPr>
+        <w:t>{.}</w:t>
+      </w:r>
+    </w:p>
+    <w:p>
+      <w:pPr>
+        <w:spacing w:line="240" w:lineRule="auto"/>
+        <w:jc w:val="left"/>
+      </w:pPr>
+      <w:r>
+        <w:rPr>
+          <w:rFonts w:ascii="Verdana" w:hAnsi="Verdana" w:eastAsia="Verdana" w:cs="Verdana"/>
+          <w:noProof w:val="0"/>
+          <w:sz w:val="22"/>
+          <w:szCs w:val="22"/>
+          <w:lang w:val="it-IT"/>
+        </w:rPr>
+        <w:t>{/libri}</w:t>
+      </w:r>
+    </w:p>
     <w:p>
       <w:pPr>
         <w:pStyle w:val="Normale"/>
       </w:pPr>
+    </w:p>
+    <w:p>
+      <w:pPr>
+        <w:pStyle w:val="Normale"/>
+        <w:rPr>
+          <w:rFonts w:ascii="Verdana" w:hAnsi="Verdana" w:eastAsia="Verdana" w:cs="Verdana"/>
+          <w:noProof w:val="0"/>
+          <w:sz w:val="22"/>
+          <w:szCs w:val="22"/>
+          <w:lang w:val="it-IT"/>
+        </w:rPr>
+      </w:pPr>
+      <w:r>
+        <w:rPr>
+          <w:rFonts w:ascii="Verdana" w:hAnsi="Verdana" w:eastAsia="Verdana" w:cs="Verdana"/>
+          <w:noProof w:val="0"/>
+          <w:sz w:val="22"/>
+          <w:szCs w:val="22"/>
+          <w:lang w:val="it-IT"/>
+        </w:rPr>
+        <w:t>{#hasNote}</w:t>
+      </w:r>
+    </w:p>
+    <w:p>
+      <w:pPr>
+        <w:pStyle w:val="Normale"/>
+        <w:spacing w:line="240" w:lineRule="auto"/>
+        <w:jc w:val="left"/>
+        <w:rPr>
+          <w:rFonts w:ascii="Verdana" w:hAnsi="Verdana" w:eastAsia="Verdana" w:cs="Verdana"/>
+          <w:noProof w:val="0"/>
+          <w:sz w:val="22"/>
+          <w:szCs w:val="22"/>
+          <w:lang w:val="it-IT"/>
+        </w:rPr>
+      </w:pPr>
+      <w:r>
+        <w:rPr>
+          <w:b w:val="1"/>
+          <w:bCs w:val="1"/>
+        </w:rPr>
+        <w:t>Note aggiuntive</w:t>
+      </w:r>
+      <w:r>
+        <w:rPr>
+          <w:b w:val="1"/>
+          <w:bCs w:val="1"/>
+        </w:rPr>
+        <w:t>:</w:t>
+      </w:r>
       <w:r>
         <w:rPr/>
-        <w:t>Note aggiuntive: {note}</w:t>
+        <w:t xml:space="preserve"> </w:t>
+      </w:r>
+      <w:r>
+        <w:rPr/>
+        <w:t>{</w:t>
+      </w:r>
+      <w:r>
+        <w:rPr/>
+        <w:t>note}</w:t>
+      </w:r>
+    </w:p>
+    <w:p>
+      <w:pPr>
+        <w:pStyle w:val="Normale"/>
+        <w:spacing w:line="240" w:lineRule="auto"/>
+        <w:jc w:val="left"/>
+      </w:pPr>
+      <w:r>
+        <w:rPr>
+          <w:rFonts w:ascii="Verdana" w:hAnsi="Verdana" w:eastAsia="Verdana" w:cs="Verdana"/>
+          <w:noProof w:val="0"/>
+          <w:sz w:val="22"/>
+          <w:szCs w:val="22"/>
+          <w:lang w:val="it-IT"/>
+        </w:rPr>
+        <w:t>{/hasNote}</w:t>
       </w:r>
     </w:p>
     <w:p/>
@@ -1793,16 +1951,7 @@
     </w:p>
     <w:p>
       <w:pPr>
-        <w:jc w:val="both"/>
-        <w:rPr>
-          <w:rFonts w:ascii="Arial" w:hAnsi="Arial" w:eastAsia="Arial" w:cs="Arial"/>
-          <w:sz w:val="24"/>
-          <w:szCs w:val="24"/>
-        </w:rPr>
-      </w:pPr>
-    </w:p>
-    <w:p>
-      <w:pPr>
+        <w:pStyle w:val="Normale"/>
         <w:jc w:val="both"/>
         <w:rPr>
           <w:rFonts w:ascii="Arial" w:hAnsi="Arial" w:eastAsia="Arial" w:cs="Arial"/>
@@ -2971,6 +3120,118 @@
 
 <file path=word/numbering.xml><?xml version="1.0" encoding="utf-8"?>
 <w:numbering xmlns:wpc="http://schemas.microsoft.com/office/word/2010/wordprocessingCanvas" xmlns:cx="http://schemas.microsoft.com/office/drawing/2014/chartex" xmlns:cx1="http://schemas.microsoft.com/office/drawing/2015/9/8/chartex" xmlns:cx2="http://schemas.microsoft.com/office/drawing/2015/10/21/chartex" xmlns:cx3="http://schemas.microsoft.com/office/drawing/2016/5/9/chartex" xmlns:cx4="http://schemas.microsoft.com/office/drawing/2016/5/10/chartex" xmlns:cx5="http://schemas.microsoft.com/office/drawing/2016/5/11/chartex" xmlns:cx6="http://schemas.microsoft.com/office/drawing/2016/5/12/chartex" xmlns:cx7="http://schemas.microsoft.com/office/drawing/2016/5/13/chartex" xmlns:cx8="http://schemas.microsoft.com/office/drawing/2016/5/14/chartex" xmlns:mc="http://schemas.openxmlformats.org/markup-compatibility/2006" xmlns:aink="http://schemas.microsoft.com/office/drawing/2016/ink" xmlns:am3d="http://schemas.microsoft.com/office/drawing/2017/model3d" xmlns:o="urn:schemas-microsoft-com:office:office" xmlns:oel="http://schemas.microsoft.com/office/2019/extlst" xmlns:r="http://schemas.openxmlformats.org/officeDocument/2006/relationships" xmlns:m="http://schemas.openxmlformats.org/officeDocument/2006/math" xmlns:v="urn:schemas-microsoft-com:vml" xmlns:wp14="http://schemas.microsoft.com/office/word/2010/wordprocessingDrawing" xmlns:wp="http://schemas.openxmlformats.org/drawingml/2006/wordprocessingDrawing" xmlns:w10="urn:schemas-microsoft-com:office:word" xmlns:w="http://schemas.openxmlformats.org/wordprocessingml/2006/main" xmlns:w14="http://schemas.microsoft.com/office/word/2010/wordml" xmlns:w15="http://schemas.microsoft.com/office/word/2012/wordml" xmlns:w16cex="http://schemas.microsoft.com/office/word/2018/wordml/cex" xmlns:w16cid="http://schemas.microsoft.com/office/word/2016/wordml/cid" xmlns:w16="http://schemas.microsoft.com/office/word/2018/wordml" xmlns:w16sdtdh="http://schemas.microsoft.com/office/word/2020/wordml/sdtdatahash" xmlns:w16se="http://schemas.microsoft.com/office/word/2015/wordml/symex" xmlns:wpg="http://schemas.microsoft.com/office/word/2010/wordprocessingGroup" xmlns:wpi="http://schemas.microsoft.com/office/word/2010/wordprocessingInk" xmlns:wne="http://schemas.microsoft.com/office/word/2006/wordml" xmlns:wps="http://schemas.microsoft.com/office/word/2010/wordprocessingShape" mc:Ignorable="w14 w15 w16se w16cid w16 w16cex w16sdtdh wp14">
+  <w:abstractNum xmlns:w="http://schemas.openxmlformats.org/wordprocessingml/2006/main" w:abstractNumId="6">
+    <w:nsid w:val="5d398778"/>
+    <w:multiLevelType xmlns:w="http://schemas.openxmlformats.org/wordprocessingml/2006/main" w:val="hybridMultilevel"/>
+    <w:lvl xmlns:w="http://schemas.openxmlformats.org/wordprocessingml/2006/main" w:ilvl="0">
+      <w:start w:val="1"/>
+      <w:numFmt w:val="bullet"/>
+      <w:lvlText w:val=""/>
+      <w:lvlJc w:val="left"/>
+      <w:pPr>
+        <w:ind w:left="720" w:hanging="360"/>
+      </w:pPr>
+      <w:rPr>
+        <w:rFonts w:hint="default" w:ascii="Symbol" w:hAnsi="Symbol"/>
+      </w:rPr>
+    </w:lvl>
+    <w:lvl xmlns:w="http://schemas.openxmlformats.org/wordprocessingml/2006/main" w:ilvl="1">
+      <w:start w:val="1"/>
+      <w:numFmt w:val="bullet"/>
+      <w:lvlText w:val="o"/>
+      <w:lvlJc w:val="left"/>
+      <w:pPr>
+        <w:ind w:left="1440" w:hanging="360"/>
+      </w:pPr>
+      <w:rPr>
+        <w:rFonts w:hint="default" w:ascii="Courier New" w:hAnsi="Courier New"/>
+      </w:rPr>
+    </w:lvl>
+    <w:lvl xmlns:w="http://schemas.openxmlformats.org/wordprocessingml/2006/main" w:ilvl="2">
+      <w:start w:val="1"/>
+      <w:numFmt w:val="bullet"/>
+      <w:lvlText w:val=""/>
+      <w:lvlJc w:val="left"/>
+      <w:pPr>
+        <w:ind w:left="2160" w:hanging="360"/>
+      </w:pPr>
+      <w:rPr>
+        <w:rFonts w:hint="default" w:ascii="Wingdings" w:hAnsi="Wingdings"/>
+      </w:rPr>
+    </w:lvl>
+    <w:lvl xmlns:w="http://schemas.openxmlformats.org/wordprocessingml/2006/main" w:ilvl="3">
+      <w:start w:val="1"/>
+      <w:numFmt w:val="bullet"/>
+      <w:lvlText w:val=""/>
+      <w:lvlJc w:val="left"/>
+      <w:pPr>
+        <w:ind w:left="2880" w:hanging="360"/>
+      </w:pPr>
+      <w:rPr>
+        <w:rFonts w:hint="default" w:ascii="Symbol" w:hAnsi="Symbol"/>
+      </w:rPr>
+    </w:lvl>
+    <w:lvl xmlns:w="http://schemas.openxmlformats.org/wordprocessingml/2006/main" w:ilvl="4">
+      <w:start w:val="1"/>
+      <w:numFmt w:val="bullet"/>
+      <w:lvlText w:val="o"/>
+      <w:lvlJc w:val="left"/>
+      <w:pPr>
+        <w:ind w:left="3600" w:hanging="360"/>
+      </w:pPr>
+      <w:rPr>
+        <w:rFonts w:hint="default" w:ascii="Courier New" w:hAnsi="Courier New"/>
+      </w:rPr>
+    </w:lvl>
+    <w:lvl xmlns:w="http://schemas.openxmlformats.org/wordprocessingml/2006/main" w:ilvl="5">
+      <w:start w:val="1"/>
+      <w:numFmt w:val="bullet"/>
+      <w:lvlText w:val=""/>
+      <w:lvlJc w:val="left"/>
+      <w:pPr>
+        <w:ind w:left="4320" w:hanging="360"/>
+      </w:pPr>
+      <w:rPr>
+        <w:rFonts w:hint="default" w:ascii="Wingdings" w:hAnsi="Wingdings"/>
+      </w:rPr>
+    </w:lvl>
+    <w:lvl xmlns:w="http://schemas.openxmlformats.org/wordprocessingml/2006/main" w:ilvl="6">
+      <w:start w:val="1"/>
+      <w:numFmt w:val="bullet"/>
+      <w:lvlText w:val=""/>
+      <w:lvlJc w:val="left"/>
+      <w:pPr>
+        <w:ind w:left="5040" w:hanging="360"/>
+      </w:pPr>
+      <w:rPr>
+        <w:rFonts w:hint="default" w:ascii="Symbol" w:hAnsi="Symbol"/>
+      </w:rPr>
+    </w:lvl>
+    <w:lvl xmlns:w="http://schemas.openxmlformats.org/wordprocessingml/2006/main" w:ilvl="7">
+      <w:start w:val="1"/>
+      <w:numFmt w:val="bullet"/>
+      <w:lvlText w:val="o"/>
+      <w:lvlJc w:val="left"/>
+      <w:pPr>
+        <w:ind w:left="5760" w:hanging="360"/>
+      </w:pPr>
+      <w:rPr>
+        <w:rFonts w:hint="default" w:ascii="Courier New" w:hAnsi="Courier New"/>
+      </w:rPr>
+    </w:lvl>
+    <w:lvl xmlns:w="http://schemas.openxmlformats.org/wordprocessingml/2006/main" w:ilvl="8">
+      <w:start w:val="1"/>
+      <w:numFmt w:val="bullet"/>
+      <w:lvlText w:val=""/>
+      <w:lvlJc w:val="left"/>
+      <w:pPr>
+        <w:ind w:left="6480" w:hanging="360"/>
+      </w:pPr>
+      <w:rPr>
+        <w:rFonts w:hint="default" w:ascii="Wingdings" w:hAnsi="Wingdings"/>
+      </w:rPr>
+    </w:lvl>
+  </w:abstractNum>
   <w:abstractNum w:abstractNumId="0" w15:restartNumberingAfterBreak="0">
     <w:nsid w:val="B7CA2D8C"/>
     <w:multiLevelType w:val="multilevel"/>
@@ -3679,6 +3940,9 @@
       </w:rPr>
     </w:lvl>
   </w:abstractNum>
+  <w:num w:numId="7">
+    <w:abstractNumId w:val="6"/>
+  </w:num>
   <w:num w:numId="1" w16cid:durableId="2111460992">
     <w:abstractNumId w:val="4"/>
   </w:num>

</xml_diff>

<commit_message>
- `fix#396`: Output libri di testo in template da rivedere (#400)
- previene inserimento di ENTER in note per evitare formattazioni non controllate
</commit_message>
<xml_diff>
--- a/server_static/programmazione_annuale_template/2023-2024.docx
+++ b/server_static/programmazione_annuale_template/2023-2024.docx
@@ -1435,10 +1435,20 @@
       <w:r>
         <w:rPr>
           <w:rFonts w:ascii="Arial" w:hAnsi="Arial" w:eastAsia="Arial" w:cs="Arial"/>
+          <w:b w:val="1"/>
+          <w:bCs w:val="1"/>
           <w:sz w:val="28"/>
           <w:szCs w:val="28"/>
         </w:rPr>
-        <w:t>Docente: {professore}</w:t>
+        <w:t>Docente:</w:t>
+      </w:r>
+      <w:r>
+        <w:rPr>
+          <w:rFonts w:ascii="Arial" w:hAnsi="Arial" w:eastAsia="Arial" w:cs="Arial"/>
+          <w:sz w:val="28"/>
+          <w:szCs w:val="28"/>
+        </w:rPr>
+        <w:t xml:space="preserve"> {professore}</w:t>
       </w:r>
     </w:p>
     <w:p>
@@ -1482,17 +1492,165 @@
     </w:p>
     <w:p>
       <w:r>
-        <w:t>Libro di testo: {libro}</w:t>
-      </w:r>
-    </w:p>
-    <w:p/>
+        <w:rPr>
+          <w:b w:val="1"/>
+          <w:bCs w:val="1"/>
+        </w:rPr>
+        <w:t>Libro di testo</w:t>
+      </w:r>
+      <w:r>
+        <w:rPr>
+          <w:b w:val="1"/>
+          <w:bCs w:val="1"/>
+        </w:rPr>
+        <w:t>:</w:t>
+      </w:r>
+    </w:p>
+    <w:p>
+      <w:pPr>
+        <w:spacing w:line="240" w:lineRule="auto"/>
+        <w:jc w:val="left"/>
+      </w:pPr>
+      <w:r>
+        <w:rPr>
+          <w:rFonts w:ascii="Verdana" w:hAnsi="Verdana" w:eastAsia="Verdana" w:cs="Verdana"/>
+          <w:noProof w:val="0"/>
+          <w:sz w:val="22"/>
+          <w:szCs w:val="22"/>
+          <w:lang w:val="it-IT"/>
+        </w:rPr>
+        <w:t>{#libri}</w:t>
+      </w:r>
+      <w:r>
+        <w:tab/>
+      </w:r>
+    </w:p>
+    <w:p>
+      <w:pPr>
+        <w:pStyle w:val="Paragrafoelenco"/>
+        <w:numPr>
+          <w:ilvl w:val="0"/>
+          <w:numId w:val="7"/>
+        </w:numPr>
+        <w:spacing w:before="0" w:beforeAutospacing="off" w:after="0" w:afterAutospacing="off" w:line="240" w:lineRule="auto"/>
+        <w:jc w:val="left"/>
+        <w:rPr>
+          <w:rFonts w:ascii="Verdana" w:hAnsi="Verdana" w:eastAsia="Verdana" w:cs="Verdana"/>
+          <w:noProof w:val="0"/>
+          <w:sz w:val="22"/>
+          <w:szCs w:val="22"/>
+          <w:lang w:val="it-IT"/>
+        </w:rPr>
+      </w:pPr>
+      <w:r>
+        <w:rPr>
+          <w:rFonts w:ascii="Verdana" w:hAnsi="Verdana" w:eastAsia="Verdana" w:cs="Verdana"/>
+          <w:noProof w:val="0"/>
+          <w:sz w:val="22"/>
+          <w:szCs w:val="22"/>
+          <w:lang w:val="it-IT"/>
+        </w:rPr>
+        <w:t>{.}</w:t>
+      </w:r>
+    </w:p>
+    <w:p>
+      <w:pPr>
+        <w:spacing w:line="240" w:lineRule="auto"/>
+        <w:jc w:val="left"/>
+      </w:pPr>
+      <w:r>
+        <w:rPr>
+          <w:rFonts w:ascii="Verdana" w:hAnsi="Verdana" w:eastAsia="Verdana" w:cs="Verdana"/>
+          <w:noProof w:val="0"/>
+          <w:sz w:val="22"/>
+          <w:szCs w:val="22"/>
+          <w:lang w:val="it-IT"/>
+        </w:rPr>
+        <w:t>{/libri}</w:t>
+      </w:r>
+    </w:p>
     <w:p>
       <w:pPr>
         <w:pStyle w:val="Normale"/>
       </w:pPr>
+    </w:p>
+    <w:p>
+      <w:pPr>
+        <w:pStyle w:val="Normale"/>
+        <w:rPr>
+          <w:rFonts w:ascii="Verdana" w:hAnsi="Verdana" w:eastAsia="Verdana" w:cs="Verdana"/>
+          <w:noProof w:val="0"/>
+          <w:sz w:val="22"/>
+          <w:szCs w:val="22"/>
+          <w:lang w:val="it-IT"/>
+        </w:rPr>
+      </w:pPr>
+      <w:r>
+        <w:rPr>
+          <w:rFonts w:ascii="Verdana" w:hAnsi="Verdana" w:eastAsia="Verdana" w:cs="Verdana"/>
+          <w:noProof w:val="0"/>
+          <w:sz w:val="22"/>
+          <w:szCs w:val="22"/>
+          <w:lang w:val="it-IT"/>
+        </w:rPr>
+        <w:t>{#hasNote}</w:t>
+      </w:r>
+    </w:p>
+    <w:p>
+      <w:pPr>
+        <w:pStyle w:val="Normale"/>
+        <w:spacing w:line="240" w:lineRule="auto"/>
+        <w:jc w:val="left"/>
+        <w:rPr>
+          <w:rFonts w:ascii="Verdana" w:hAnsi="Verdana" w:eastAsia="Verdana" w:cs="Verdana"/>
+          <w:noProof w:val="0"/>
+          <w:sz w:val="22"/>
+          <w:szCs w:val="22"/>
+          <w:lang w:val="it-IT"/>
+        </w:rPr>
+      </w:pPr>
+      <w:r>
+        <w:rPr>
+          <w:b w:val="1"/>
+          <w:bCs w:val="1"/>
+        </w:rPr>
+        <w:t>Note aggiuntive</w:t>
+      </w:r>
+      <w:r>
+        <w:rPr>
+          <w:b w:val="1"/>
+          <w:bCs w:val="1"/>
+        </w:rPr>
+        <w:t>:</w:t>
+      </w:r>
       <w:r>
         <w:rPr/>
-        <w:t>Note aggiuntive: {note}</w:t>
+        <w:t xml:space="preserve"> </w:t>
+      </w:r>
+      <w:r>
+        <w:rPr/>
+        <w:t>{</w:t>
+      </w:r>
+      <w:r>
+        <w:rPr/>
+        <w:t>note}</w:t>
+      </w:r>
+    </w:p>
+    <w:p>
+      <w:pPr>
+        <w:pStyle w:val="Normale"/>
+        <w:spacing w:line="240" w:lineRule="auto"/>
+        <w:jc w:val="left"/>
+      </w:pPr>
+      <w:r>
+        <w:rPr>
+          <w:rFonts w:ascii="Verdana" w:hAnsi="Verdana" w:eastAsia="Verdana" w:cs="Verdana"/>
+          <w:noProof w:val="0"/>
+          <w:sz w:val="22"/>
+          <w:szCs w:val="22"/>
+          <w:lang w:val="it-IT"/>
+        </w:rPr>
+        <w:t>{/hasNote}</w:t>
       </w:r>
     </w:p>
     <w:p/>
@@ -1793,16 +1951,7 @@
     </w:p>
     <w:p>
       <w:pPr>
-        <w:jc w:val="both"/>
-        <w:rPr>
-          <w:rFonts w:ascii="Arial" w:hAnsi="Arial" w:eastAsia="Arial" w:cs="Arial"/>
-          <w:sz w:val="24"/>
-          <w:szCs w:val="24"/>
-        </w:rPr>
-      </w:pPr>
-    </w:p>
-    <w:p>
-      <w:pPr>
+        <w:pStyle w:val="Normale"/>
         <w:jc w:val="both"/>
         <w:rPr>
           <w:rFonts w:ascii="Arial" w:hAnsi="Arial" w:eastAsia="Arial" w:cs="Arial"/>
@@ -2971,6 +3120,118 @@
 
 <file path=word/numbering.xml><?xml version="1.0" encoding="utf-8"?>
 <w:numbering xmlns:wpc="http://schemas.microsoft.com/office/word/2010/wordprocessingCanvas" xmlns:cx="http://schemas.microsoft.com/office/drawing/2014/chartex" xmlns:cx1="http://schemas.microsoft.com/office/drawing/2015/9/8/chartex" xmlns:cx2="http://schemas.microsoft.com/office/drawing/2015/10/21/chartex" xmlns:cx3="http://schemas.microsoft.com/office/drawing/2016/5/9/chartex" xmlns:cx4="http://schemas.microsoft.com/office/drawing/2016/5/10/chartex" xmlns:cx5="http://schemas.microsoft.com/office/drawing/2016/5/11/chartex" xmlns:cx6="http://schemas.microsoft.com/office/drawing/2016/5/12/chartex" xmlns:cx7="http://schemas.microsoft.com/office/drawing/2016/5/13/chartex" xmlns:cx8="http://schemas.microsoft.com/office/drawing/2016/5/14/chartex" xmlns:mc="http://schemas.openxmlformats.org/markup-compatibility/2006" xmlns:aink="http://schemas.microsoft.com/office/drawing/2016/ink" xmlns:am3d="http://schemas.microsoft.com/office/drawing/2017/model3d" xmlns:o="urn:schemas-microsoft-com:office:office" xmlns:oel="http://schemas.microsoft.com/office/2019/extlst" xmlns:r="http://schemas.openxmlformats.org/officeDocument/2006/relationships" xmlns:m="http://schemas.openxmlformats.org/officeDocument/2006/math" xmlns:v="urn:schemas-microsoft-com:vml" xmlns:wp14="http://schemas.microsoft.com/office/word/2010/wordprocessingDrawing" xmlns:wp="http://schemas.openxmlformats.org/drawingml/2006/wordprocessingDrawing" xmlns:w10="urn:schemas-microsoft-com:office:word" xmlns:w="http://schemas.openxmlformats.org/wordprocessingml/2006/main" xmlns:w14="http://schemas.microsoft.com/office/word/2010/wordml" xmlns:w15="http://schemas.microsoft.com/office/word/2012/wordml" xmlns:w16cex="http://schemas.microsoft.com/office/word/2018/wordml/cex" xmlns:w16cid="http://schemas.microsoft.com/office/word/2016/wordml/cid" xmlns:w16="http://schemas.microsoft.com/office/word/2018/wordml" xmlns:w16sdtdh="http://schemas.microsoft.com/office/word/2020/wordml/sdtdatahash" xmlns:w16se="http://schemas.microsoft.com/office/word/2015/wordml/symex" xmlns:wpg="http://schemas.microsoft.com/office/word/2010/wordprocessingGroup" xmlns:wpi="http://schemas.microsoft.com/office/word/2010/wordprocessingInk" xmlns:wne="http://schemas.microsoft.com/office/word/2006/wordml" xmlns:wps="http://schemas.microsoft.com/office/word/2010/wordprocessingShape" mc:Ignorable="w14 w15 w16se w16cid w16 w16cex w16sdtdh wp14">
+  <w:abstractNum xmlns:w="http://schemas.openxmlformats.org/wordprocessingml/2006/main" w:abstractNumId="6">
+    <w:nsid w:val="5d398778"/>
+    <w:multiLevelType xmlns:w="http://schemas.openxmlformats.org/wordprocessingml/2006/main" w:val="hybridMultilevel"/>
+    <w:lvl xmlns:w="http://schemas.openxmlformats.org/wordprocessingml/2006/main" w:ilvl="0">
+      <w:start w:val="1"/>
+      <w:numFmt w:val="bullet"/>
+      <w:lvlText w:val=""/>
+      <w:lvlJc w:val="left"/>
+      <w:pPr>
+        <w:ind w:left="720" w:hanging="360"/>
+      </w:pPr>
+      <w:rPr>
+        <w:rFonts w:hint="default" w:ascii="Symbol" w:hAnsi="Symbol"/>
+      </w:rPr>
+    </w:lvl>
+    <w:lvl xmlns:w="http://schemas.openxmlformats.org/wordprocessingml/2006/main" w:ilvl="1">
+      <w:start w:val="1"/>
+      <w:numFmt w:val="bullet"/>
+      <w:lvlText w:val="o"/>
+      <w:lvlJc w:val="left"/>
+      <w:pPr>
+        <w:ind w:left="1440" w:hanging="360"/>
+      </w:pPr>
+      <w:rPr>
+        <w:rFonts w:hint="default" w:ascii="Courier New" w:hAnsi="Courier New"/>
+      </w:rPr>
+    </w:lvl>
+    <w:lvl xmlns:w="http://schemas.openxmlformats.org/wordprocessingml/2006/main" w:ilvl="2">
+      <w:start w:val="1"/>
+      <w:numFmt w:val="bullet"/>
+      <w:lvlText w:val=""/>
+      <w:lvlJc w:val="left"/>
+      <w:pPr>
+        <w:ind w:left="2160" w:hanging="360"/>
+      </w:pPr>
+      <w:rPr>
+        <w:rFonts w:hint="default" w:ascii="Wingdings" w:hAnsi="Wingdings"/>
+      </w:rPr>
+    </w:lvl>
+    <w:lvl xmlns:w="http://schemas.openxmlformats.org/wordprocessingml/2006/main" w:ilvl="3">
+      <w:start w:val="1"/>
+      <w:numFmt w:val="bullet"/>
+      <w:lvlText w:val=""/>
+      <w:lvlJc w:val="left"/>
+      <w:pPr>
+        <w:ind w:left="2880" w:hanging="360"/>
+      </w:pPr>
+      <w:rPr>
+        <w:rFonts w:hint="default" w:ascii="Symbol" w:hAnsi="Symbol"/>
+      </w:rPr>
+    </w:lvl>
+    <w:lvl xmlns:w="http://schemas.openxmlformats.org/wordprocessingml/2006/main" w:ilvl="4">
+      <w:start w:val="1"/>
+      <w:numFmt w:val="bullet"/>
+      <w:lvlText w:val="o"/>
+      <w:lvlJc w:val="left"/>
+      <w:pPr>
+        <w:ind w:left="3600" w:hanging="360"/>
+      </w:pPr>
+      <w:rPr>
+        <w:rFonts w:hint="default" w:ascii="Courier New" w:hAnsi="Courier New"/>
+      </w:rPr>
+    </w:lvl>
+    <w:lvl xmlns:w="http://schemas.openxmlformats.org/wordprocessingml/2006/main" w:ilvl="5">
+      <w:start w:val="1"/>
+      <w:numFmt w:val="bullet"/>
+      <w:lvlText w:val=""/>
+      <w:lvlJc w:val="left"/>
+      <w:pPr>
+        <w:ind w:left="4320" w:hanging="360"/>
+      </w:pPr>
+      <w:rPr>
+        <w:rFonts w:hint="default" w:ascii="Wingdings" w:hAnsi="Wingdings"/>
+      </w:rPr>
+    </w:lvl>
+    <w:lvl xmlns:w="http://schemas.openxmlformats.org/wordprocessingml/2006/main" w:ilvl="6">
+      <w:start w:val="1"/>
+      <w:numFmt w:val="bullet"/>
+      <w:lvlText w:val=""/>
+      <w:lvlJc w:val="left"/>
+      <w:pPr>
+        <w:ind w:left="5040" w:hanging="360"/>
+      </w:pPr>
+      <w:rPr>
+        <w:rFonts w:hint="default" w:ascii="Symbol" w:hAnsi="Symbol"/>
+      </w:rPr>
+    </w:lvl>
+    <w:lvl xmlns:w="http://schemas.openxmlformats.org/wordprocessingml/2006/main" w:ilvl="7">
+      <w:start w:val="1"/>
+      <w:numFmt w:val="bullet"/>
+      <w:lvlText w:val="o"/>
+      <w:lvlJc w:val="left"/>
+      <w:pPr>
+        <w:ind w:left="5760" w:hanging="360"/>
+      </w:pPr>
+      <w:rPr>
+        <w:rFonts w:hint="default" w:ascii="Courier New" w:hAnsi="Courier New"/>
+      </w:rPr>
+    </w:lvl>
+    <w:lvl xmlns:w="http://schemas.openxmlformats.org/wordprocessingml/2006/main" w:ilvl="8">
+      <w:start w:val="1"/>
+      <w:numFmt w:val="bullet"/>
+      <w:lvlText w:val=""/>
+      <w:lvlJc w:val="left"/>
+      <w:pPr>
+        <w:ind w:left="6480" w:hanging="360"/>
+      </w:pPr>
+      <w:rPr>
+        <w:rFonts w:hint="default" w:ascii="Wingdings" w:hAnsi="Wingdings"/>
+      </w:rPr>
+    </w:lvl>
+  </w:abstractNum>
   <w:abstractNum w:abstractNumId="0" w15:restartNumberingAfterBreak="0">
     <w:nsid w:val="B7CA2D8C"/>
     <w:multiLevelType w:val="multilevel"/>
@@ -3679,6 +3940,9 @@
       </w:rPr>
     </w:lvl>
   </w:abstractNum>
+  <w:num w:numId="7">
+    <w:abstractNumId w:val="6"/>
+  </w:num>
   <w:num w:numId="1" w16cid:durableId="2111460992">
     <w:abstractNumId w:val="4"/>
   </w:num>

</xml_diff>

<commit_message>
- fix#403:Libro di testo non obbligatorio in programmazione e - modificato template e regex per rendere il libro opzionale
</commit_message>
<xml_diff>
--- a/server_static/programmazione_annuale_template/2023-2024.docx
+++ b/server_static/programmazione_annuale_template/2023-2024.docx
@@ -1475,6 +1475,7 @@
         <w:rPr>
           <w:rFonts w:ascii="Arial" w:hAnsi="Arial" w:eastAsia="Arial" w:cs="Arial"/>
           <w:b w:val="0"/>
+          <w:bCs w:val="0"/>
           <w:sz w:val="24"/>
           <w:szCs w:val="24"/>
         </w:rPr>
@@ -1484,10 +1485,28 @@
         <w:rPr>
           <w:rFonts w:ascii="Arial" w:hAnsi="Arial" w:eastAsia="Arial" w:cs="Arial"/>
           <w:b w:val="0"/>
+          <w:bCs w:val="0"/>
           <w:sz w:val="24"/>
           <w:szCs w:val="24"/>
         </w:rPr>
         <w:t xml:space="preserve">iata è integrata dal Progetto Educativo di Istituto. </w:t>
+      </w:r>
+    </w:p>
+    <w:p>
+      <w:pPr>
+        <w:pStyle w:val="Normale"/>
+        <w:bidi w:val="0"/>
+        <w:spacing w:before="0" w:beforeAutospacing="off" w:after="0" w:afterAutospacing="off" w:line="240" w:lineRule="auto"/>
+        <w:ind w:left="0" w:right="0"/>
+        <w:jc w:val="left"/>
+      </w:pPr>
+      <w:r>
+        <w:rPr>
+          <w:rFonts w:ascii="Verdana" w:hAnsi="Verdana" w:eastAsia="Verdana" w:cs="Verdana"/>
+          <w:sz w:val="22"/>
+          <w:szCs w:val="22"/>
+        </w:rPr>
+        <w:t>{#hasLibri}</w:t>
       </w:r>
     </w:p>
     <w:p>
@@ -1567,6 +1586,30 @@
           <w:lang w:val="it-IT"/>
         </w:rPr>
         <w:t>{/libri}</w:t>
+      </w:r>
+    </w:p>
+    <w:p>
+      <w:pPr>
+        <w:pStyle w:val="Normale"/>
+        <w:spacing w:line="240" w:lineRule="auto"/>
+        <w:jc w:val="left"/>
+        <w:rPr>
+          <w:rFonts w:ascii="Verdana" w:hAnsi="Verdana" w:eastAsia="Verdana" w:cs="Verdana"/>
+          <w:noProof w:val="0"/>
+          <w:sz w:val="22"/>
+          <w:szCs w:val="22"/>
+          <w:lang w:val="it-IT"/>
+        </w:rPr>
+      </w:pPr>
+      <w:r>
+        <w:rPr>
+          <w:rFonts w:ascii="Verdana" w:hAnsi="Verdana" w:eastAsia="Verdana" w:cs="Verdana"/>
+          <w:noProof w:val="0"/>
+          <w:sz w:val="22"/>
+          <w:szCs w:val="22"/>
+          <w:lang w:val="it-IT"/>
+        </w:rPr>
+        <w:t>{/hasLibri}</w:t>
       </w:r>
     </w:p>
     <w:p>

</xml_diff>

<commit_message>
- fix#403:Libro di testo non obbligatorio in programmazione e (#404)
- modificato template e regex per rendere il libro opzionale
</commit_message>
<xml_diff>
--- a/server_static/programmazione_annuale_template/2023-2024.docx
+++ b/server_static/programmazione_annuale_template/2023-2024.docx
@@ -1475,6 +1475,7 @@
         <w:rPr>
           <w:rFonts w:ascii="Arial" w:hAnsi="Arial" w:eastAsia="Arial" w:cs="Arial"/>
           <w:b w:val="0"/>
+          <w:bCs w:val="0"/>
           <w:sz w:val="24"/>
           <w:szCs w:val="24"/>
         </w:rPr>
@@ -1484,10 +1485,28 @@
         <w:rPr>
           <w:rFonts w:ascii="Arial" w:hAnsi="Arial" w:eastAsia="Arial" w:cs="Arial"/>
           <w:b w:val="0"/>
+          <w:bCs w:val="0"/>
           <w:sz w:val="24"/>
           <w:szCs w:val="24"/>
         </w:rPr>
         <w:t xml:space="preserve">iata è integrata dal Progetto Educativo di Istituto. </w:t>
+      </w:r>
+    </w:p>
+    <w:p>
+      <w:pPr>
+        <w:pStyle w:val="Normale"/>
+        <w:bidi w:val="0"/>
+        <w:spacing w:before="0" w:beforeAutospacing="off" w:after="0" w:afterAutospacing="off" w:line="240" w:lineRule="auto"/>
+        <w:ind w:left="0" w:right="0"/>
+        <w:jc w:val="left"/>
+      </w:pPr>
+      <w:r>
+        <w:rPr>
+          <w:rFonts w:ascii="Verdana" w:hAnsi="Verdana" w:eastAsia="Verdana" w:cs="Verdana"/>
+          <w:sz w:val="22"/>
+          <w:szCs w:val="22"/>
+        </w:rPr>
+        <w:t>{#hasLibri}</w:t>
       </w:r>
     </w:p>
     <w:p>
@@ -1567,6 +1586,30 @@
           <w:lang w:val="it-IT"/>
         </w:rPr>
         <w:t>{/libri}</w:t>
+      </w:r>
+    </w:p>
+    <w:p>
+      <w:pPr>
+        <w:pStyle w:val="Normale"/>
+        <w:spacing w:line="240" w:lineRule="auto"/>
+        <w:jc w:val="left"/>
+        <w:rPr>
+          <w:rFonts w:ascii="Verdana" w:hAnsi="Verdana" w:eastAsia="Verdana" w:cs="Verdana"/>
+          <w:noProof w:val="0"/>
+          <w:sz w:val="22"/>
+          <w:szCs w:val="22"/>
+          <w:lang w:val="it-IT"/>
+        </w:rPr>
+      </w:pPr>
+      <w:r>
+        <w:rPr>
+          <w:rFonts w:ascii="Verdana" w:hAnsi="Verdana" w:eastAsia="Verdana" w:cs="Verdana"/>
+          <w:noProof w:val="0"/>
+          <w:sz w:val="22"/>
+          <w:szCs w:val="22"/>
+          <w:lang w:val="it-IT"/>
+        </w:rPr>
+        <w:t>{/hasLibri}</w:t>
       </w:r>
     </w:p>
     <w:p>

</xml_diff>

<commit_message>
- fix#418: Aggiornare template programmazione con frase finale su valutazione
</commit_message>
<xml_diff>
--- a/server_static/programmazione_annuale_template/2023-2024.docx
+++ b/server_static/programmazione_annuale_template/2023-2024.docx
@@ -1179,6 +1179,7 @@
         <w:rPr>
           <w:rFonts w:ascii="Arial" w:hAnsi="Arial" w:eastAsia="Arial" w:cs="Arial"/>
           <w:b w:val="0"/>
+          <w:bCs w:val="0"/>
           <w:sz w:val="24"/>
           <w:szCs w:val="24"/>
         </w:rPr>
@@ -1196,87 +1197,85 @@
     <w:p>
       <w:pPr>
         <w:pStyle w:val="Titolo1"/>
-        <w:spacing w:before="240" w:after="240" w:line="276" w:lineRule="auto"/>
-        <w:ind w:left="0"/>
+        <w:bidi w:val="0"/>
+        <w:spacing w:before="240" w:beforeAutospacing="off" w:after="240" w:afterAutospacing="off" w:line="276" w:lineRule="auto"/>
+        <w:ind w:left="0" w:right="0"/>
         <w:jc w:val="both"/>
         <w:rPr>
           <w:rFonts w:ascii="Arial" w:hAnsi="Arial" w:eastAsia="Arial" w:cs="Arial"/>
           <w:b w:val="0"/>
-          <w:sz w:val="24"/>
-          <w:szCs w:val="24"/>
+          <w:bCs w:val="0"/>
+          <w:noProof w:val="0"/>
+          <w:sz w:val="24"/>
+          <w:szCs w:val="24"/>
+          <w:lang w:val="it-IT"/>
         </w:rPr>
       </w:pPr>
       <w:r>
         <w:rPr>
           <w:rFonts w:ascii="Arial" w:hAnsi="Arial" w:eastAsia="Arial" w:cs="Arial"/>
           <w:b w:val="0"/>
-          <w:sz w:val="24"/>
-          <w:szCs w:val="24"/>
-        </w:rPr>
-        <w:t xml:space="preserve">Per i criteri di valutazione si rimanda alle griglie dipartimentali e alle indicazioni presenti sul PTOF (paragrafo 3.9: La valutazione degli apprendimenti – La valutazione del </w:t>
+          <w:bCs w:val="0"/>
+          <w:noProof w:val="0"/>
+          <w:sz w:val="24"/>
+          <w:szCs w:val="24"/>
+          <w:lang w:val="it-IT"/>
+        </w:rPr>
+        <w:t xml:space="preserve">La valutazione degli studenti della scuola secondaria di secondo grado </w:t>
+      </w:r>
+      <w:r>
+        <w:rPr>
+          <w:rFonts w:ascii="Arial" w:hAnsi="Arial" w:eastAsia="Arial" w:cs="Arial"/>
+          <w:b w:val="1"/>
+          <w:bCs w:val="1"/>
+          <w:noProof w:val="0"/>
+          <w:sz w:val="24"/>
+          <w:szCs w:val="24"/>
+          <w:lang w:val="it-IT"/>
+        </w:rPr>
+        <w:t>ha come orizzonte l’intero anno scolastico</w:t>
       </w:r>
       <w:r>
         <w:rPr>
           <w:rFonts w:ascii="Arial" w:hAnsi="Arial" w:eastAsia="Arial" w:cs="Arial"/>
           <w:b w:val="0"/>
-          <w:sz w:val="24"/>
-          <w:szCs w:val="24"/>
-        </w:rPr>
-        <w:t>comportamento – La certificazione delle competenze).</w:t>
+          <w:bCs w:val="0"/>
+          <w:noProof w:val="0"/>
+          <w:sz w:val="24"/>
+          <w:szCs w:val="24"/>
+          <w:lang w:val="it-IT"/>
+        </w:rPr>
+        <w:t xml:space="preserve"> e non si focalizza solo sui risultati dell’apprendimento, ma anche sul processo formativo e sul comportamento.</w:t>
       </w:r>
     </w:p>
     <w:p>
       <w:pPr>
         <w:pStyle w:val="Titolo1"/>
-        <w:spacing w:before="240" w:after="240" w:line="276" w:lineRule="auto"/>
-        <w:ind w:left="0"/>
+        <w:bidi w:val="0"/>
+        <w:spacing w:before="240" w:beforeAutospacing="off" w:after="240" w:afterAutospacing="off" w:line="276" w:lineRule="auto"/>
+        <w:ind w:left="0" w:right="0"/>
         <w:jc w:val="both"/>
         <w:rPr>
           <w:rFonts w:ascii="Arial" w:hAnsi="Arial" w:eastAsia="Arial" w:cs="Arial"/>
           <w:b w:val="0"/>
-          <w:i/>
-          <w:sz w:val="24"/>
-          <w:szCs w:val="24"/>
+          <w:bCs w:val="0"/>
+          <w:noProof w:val="0"/>
+          <w:sz w:val="24"/>
+          <w:szCs w:val="24"/>
+          <w:lang w:val="it-IT"/>
         </w:rPr>
       </w:pPr>
       <w:r>
         <w:rPr>
           <w:rFonts w:ascii="Arial" w:hAnsi="Arial" w:eastAsia="Arial" w:cs="Arial"/>
           <w:b w:val="0"/>
-          <w:sz w:val="24"/>
-          <w:szCs w:val="24"/>
-        </w:rPr>
-        <w:t>Si precisa che il giudizio globale su ogni allievo, secondo un’ottica di valutazione formativa e mai meramente sommativa, terrà conto del percorso formativo e didattico di tutto l’anno scolastico, del la</w:t>
-      </w:r>
-      <w:r>
-        <w:rPr>
-          <w:rFonts w:ascii="Arial" w:hAnsi="Arial" w:eastAsia="Arial" w:cs="Arial"/>
-          <w:b w:val="0"/>
-          <w:sz w:val="24"/>
-          <w:szCs w:val="24"/>
-        </w:rPr>
-        <w:t>voro svolto individualmente e dell’impegno profuso con continuità al miglioramento delle proprie conoscenze, nonché dell’attenzione e della partecipazione dimostrate nei confronti delle attività svolte in classe.</w:t>
-      </w:r>
-    </w:p>
-    <w:p>
-      <w:pPr>
-        <w:pStyle w:val="Titolo1"/>
-        <w:spacing w:before="240" w:after="240" w:line="276" w:lineRule="auto"/>
-        <w:ind w:left="420"/>
-        <w:jc w:val="both"/>
-        <w:rPr>
-          <w:rFonts w:ascii="Arial" w:hAnsi="Arial" w:eastAsia="Arial" w:cs="Arial"/>
-          <w:sz w:val="24"/>
-          <w:szCs w:val="24"/>
-        </w:rPr>
-      </w:pPr>
-      <w:r>
-        <w:rPr>
-          <w:rFonts w:ascii="Arial" w:hAnsi="Arial" w:eastAsia="Arial" w:cs="Arial"/>
-          <w:sz w:val="24"/>
-          <w:szCs w:val="24"/>
-        </w:rPr>
-        <w:t xml:space="preserve"> </w:t>
+          <w:bCs w:val="0"/>
+          <w:noProof w:val="0"/>
+          <w:sz w:val="24"/>
+          <w:szCs w:val="24"/>
+          <w:lang w:val="it-IT"/>
+        </w:rPr>
+        <w:t>In data 07/09/2023, il collegio docenti ha definito e riportato nel PTOF le modalità e i criteri per garantire che la valutazione avvenga in modo omogeneo, trasparente ed equo. Per questo motivo, in linea con quanto deliberato a livello collegiale, ogni dipartimento ha elaborato una griglia generale di valutazione della propria disciplina, visibile sul registro elettronico, che sarà adattata alle singole prove di verifica. Durante l’anno scolastico l’insegnante raccoglie valutazioni coerentemente con quanto svolto e in numero congruente al cammino didattico della programmazione, al fine di garantire la conoscenza complessiva e completa del cammino formativo. I criteri di valutazione saranno presentati alla classe.</w:t>
       </w:r>
     </w:p>
     <w:p>

</xml_diff>

<commit_message>
- fix#418: Aggiornare template programmazione con frase finale su valutazione (#419)
</commit_message>
<xml_diff>
--- a/server_static/programmazione_annuale_template/2023-2024.docx
+++ b/server_static/programmazione_annuale_template/2023-2024.docx
@@ -1179,6 +1179,7 @@
         <w:rPr>
           <w:rFonts w:ascii="Arial" w:hAnsi="Arial" w:eastAsia="Arial" w:cs="Arial"/>
           <w:b w:val="0"/>
+          <w:bCs w:val="0"/>
           <w:sz w:val="24"/>
           <w:szCs w:val="24"/>
         </w:rPr>
@@ -1196,87 +1197,85 @@
     <w:p>
       <w:pPr>
         <w:pStyle w:val="Titolo1"/>
-        <w:spacing w:before="240" w:after="240" w:line="276" w:lineRule="auto"/>
-        <w:ind w:left="0"/>
+        <w:bidi w:val="0"/>
+        <w:spacing w:before="240" w:beforeAutospacing="off" w:after="240" w:afterAutospacing="off" w:line="276" w:lineRule="auto"/>
+        <w:ind w:left="0" w:right="0"/>
         <w:jc w:val="both"/>
         <w:rPr>
           <w:rFonts w:ascii="Arial" w:hAnsi="Arial" w:eastAsia="Arial" w:cs="Arial"/>
           <w:b w:val="0"/>
-          <w:sz w:val="24"/>
-          <w:szCs w:val="24"/>
+          <w:bCs w:val="0"/>
+          <w:noProof w:val="0"/>
+          <w:sz w:val="24"/>
+          <w:szCs w:val="24"/>
+          <w:lang w:val="it-IT"/>
         </w:rPr>
       </w:pPr>
       <w:r>
         <w:rPr>
           <w:rFonts w:ascii="Arial" w:hAnsi="Arial" w:eastAsia="Arial" w:cs="Arial"/>
           <w:b w:val="0"/>
-          <w:sz w:val="24"/>
-          <w:szCs w:val="24"/>
-        </w:rPr>
-        <w:t xml:space="preserve">Per i criteri di valutazione si rimanda alle griglie dipartimentali e alle indicazioni presenti sul PTOF (paragrafo 3.9: La valutazione degli apprendimenti – La valutazione del </w:t>
+          <w:bCs w:val="0"/>
+          <w:noProof w:val="0"/>
+          <w:sz w:val="24"/>
+          <w:szCs w:val="24"/>
+          <w:lang w:val="it-IT"/>
+        </w:rPr>
+        <w:t xml:space="preserve">La valutazione degli studenti della scuola secondaria di secondo grado </w:t>
+      </w:r>
+      <w:r>
+        <w:rPr>
+          <w:rFonts w:ascii="Arial" w:hAnsi="Arial" w:eastAsia="Arial" w:cs="Arial"/>
+          <w:b w:val="1"/>
+          <w:bCs w:val="1"/>
+          <w:noProof w:val="0"/>
+          <w:sz w:val="24"/>
+          <w:szCs w:val="24"/>
+          <w:lang w:val="it-IT"/>
+        </w:rPr>
+        <w:t>ha come orizzonte l’intero anno scolastico</w:t>
       </w:r>
       <w:r>
         <w:rPr>
           <w:rFonts w:ascii="Arial" w:hAnsi="Arial" w:eastAsia="Arial" w:cs="Arial"/>
           <w:b w:val="0"/>
-          <w:sz w:val="24"/>
-          <w:szCs w:val="24"/>
-        </w:rPr>
-        <w:t>comportamento – La certificazione delle competenze).</w:t>
+          <w:bCs w:val="0"/>
+          <w:noProof w:val="0"/>
+          <w:sz w:val="24"/>
+          <w:szCs w:val="24"/>
+          <w:lang w:val="it-IT"/>
+        </w:rPr>
+        <w:t xml:space="preserve"> e non si focalizza solo sui risultati dell’apprendimento, ma anche sul processo formativo e sul comportamento.</w:t>
       </w:r>
     </w:p>
     <w:p>
       <w:pPr>
         <w:pStyle w:val="Titolo1"/>
-        <w:spacing w:before="240" w:after="240" w:line="276" w:lineRule="auto"/>
-        <w:ind w:left="0"/>
+        <w:bidi w:val="0"/>
+        <w:spacing w:before="240" w:beforeAutospacing="off" w:after="240" w:afterAutospacing="off" w:line="276" w:lineRule="auto"/>
+        <w:ind w:left="0" w:right="0"/>
         <w:jc w:val="both"/>
         <w:rPr>
           <w:rFonts w:ascii="Arial" w:hAnsi="Arial" w:eastAsia="Arial" w:cs="Arial"/>
           <w:b w:val="0"/>
-          <w:i/>
-          <w:sz w:val="24"/>
-          <w:szCs w:val="24"/>
+          <w:bCs w:val="0"/>
+          <w:noProof w:val="0"/>
+          <w:sz w:val="24"/>
+          <w:szCs w:val="24"/>
+          <w:lang w:val="it-IT"/>
         </w:rPr>
       </w:pPr>
       <w:r>
         <w:rPr>
           <w:rFonts w:ascii="Arial" w:hAnsi="Arial" w:eastAsia="Arial" w:cs="Arial"/>
           <w:b w:val="0"/>
-          <w:sz w:val="24"/>
-          <w:szCs w:val="24"/>
-        </w:rPr>
-        <w:t>Si precisa che il giudizio globale su ogni allievo, secondo un’ottica di valutazione formativa e mai meramente sommativa, terrà conto del percorso formativo e didattico di tutto l’anno scolastico, del la</w:t>
-      </w:r>
-      <w:r>
-        <w:rPr>
-          <w:rFonts w:ascii="Arial" w:hAnsi="Arial" w:eastAsia="Arial" w:cs="Arial"/>
-          <w:b w:val="0"/>
-          <w:sz w:val="24"/>
-          <w:szCs w:val="24"/>
-        </w:rPr>
-        <w:t>voro svolto individualmente e dell’impegno profuso con continuità al miglioramento delle proprie conoscenze, nonché dell’attenzione e della partecipazione dimostrate nei confronti delle attività svolte in classe.</w:t>
-      </w:r>
-    </w:p>
-    <w:p>
-      <w:pPr>
-        <w:pStyle w:val="Titolo1"/>
-        <w:spacing w:before="240" w:after="240" w:line="276" w:lineRule="auto"/>
-        <w:ind w:left="420"/>
-        <w:jc w:val="both"/>
-        <w:rPr>
-          <w:rFonts w:ascii="Arial" w:hAnsi="Arial" w:eastAsia="Arial" w:cs="Arial"/>
-          <w:sz w:val="24"/>
-          <w:szCs w:val="24"/>
-        </w:rPr>
-      </w:pPr>
-      <w:r>
-        <w:rPr>
-          <w:rFonts w:ascii="Arial" w:hAnsi="Arial" w:eastAsia="Arial" w:cs="Arial"/>
-          <w:sz w:val="24"/>
-          <w:szCs w:val="24"/>
-        </w:rPr>
-        <w:t xml:space="preserve"> </w:t>
+          <w:bCs w:val="0"/>
+          <w:noProof w:val="0"/>
+          <w:sz w:val="24"/>
+          <w:szCs w:val="24"/>
+          <w:lang w:val="it-IT"/>
+        </w:rPr>
+        <w:t>In data 07/09/2023, il collegio docenti ha definito e riportato nel PTOF le modalità e i criteri per garantire che la valutazione avvenga in modo omogeneo, trasparente ed equo. Per questo motivo, in linea con quanto deliberato a livello collegiale, ogni dipartimento ha elaborato una griglia generale di valutazione della propria disciplina, visibile sul registro elettronico, che sarà adattata alle singole prove di verifica. Durante l’anno scolastico l’insegnante raccoglie valutazioni coerentemente con quanto svolto e in numero congruente al cammino didattico della programmazione, al fine di garantire la conoscenza complessiva e completa del cammino formativo. I criteri di valutazione saranno presentati alla classe.</w:t>
       </w:r>
     </w:p>
     <w:p>

</xml_diff>

<commit_message>
- fix#428: Educazione civica solo nel programma di fine anno
</commit_message>
<xml_diff>
--- a/server_static/programmazione_annuale_template/2023-2024.docx
+++ b/server_static/programmazione_annuale_template/2023-2024.docx
@@ -1698,6 +1698,15 @@
     <w:p/>
     <w:p>
       <w:pPr>
+        <w:pStyle w:val="Normale"/>
+      </w:pPr>
+      <w:r>
+        <w:rPr/>
+        <w:t>{#render}</w:t>
+      </w:r>
+    </w:p>
+    <w:p>
+      <w:pPr>
         <w:rPr>
           <w:b w:val="1"/>
           <w:bCs w:val="1"/>
@@ -2306,7 +2315,7 @@
     <w:p>
       <w:pPr>
         <w:pStyle w:val="Normale"/>
-        <w:ind w:left="720"/>
+        <w:ind w:left="0"/>
         <w:jc w:val="both"/>
         <w:rPr>
           <w:rFonts w:ascii="Arial" w:hAnsi="Arial" w:eastAsia="Arial" w:cs="Arial"/>
@@ -2314,6 +2323,30 @@
           <w:szCs w:val="24"/>
         </w:rPr>
       </w:pPr>
+      <w:r>
+        <w:rPr>
+          <w:rFonts w:ascii="Arial" w:hAnsi="Arial" w:eastAsia="Arial" w:cs="Arial"/>
+          <w:sz w:val="24"/>
+          <w:szCs w:val="24"/>
+        </w:rPr>
+        <w:t>{</w:t>
+      </w:r>
+      <w:r>
+        <w:rPr>
+          <w:rFonts w:ascii="Arial" w:hAnsi="Arial" w:eastAsia="Arial" w:cs="Arial"/>
+          <w:sz w:val="24"/>
+          <w:szCs w:val="24"/>
+        </w:rPr>
+        <w:t>/render</w:t>
+      </w:r>
+      <w:r>
+        <w:rPr>
+          <w:rFonts w:ascii="Arial" w:hAnsi="Arial" w:eastAsia="Arial" w:cs="Arial"/>
+          <w:sz w:val="24"/>
+          <w:szCs w:val="24"/>
+        </w:rPr>
+        <w:t>}</w:t>
+      </w:r>
     </w:p>
     <w:p>
       <w:pPr>

</xml_diff>

<commit_message>
- fix#428: Educazione civica solo nel programma di fine anno (#433)
</commit_message>
<xml_diff>
--- a/server_static/programmazione_annuale_template/2023-2024.docx
+++ b/server_static/programmazione_annuale_template/2023-2024.docx
@@ -1698,6 +1698,15 @@
     <w:p/>
     <w:p>
       <w:pPr>
+        <w:pStyle w:val="Normale"/>
+      </w:pPr>
+      <w:r>
+        <w:rPr/>
+        <w:t>{#render}</w:t>
+      </w:r>
+    </w:p>
+    <w:p>
+      <w:pPr>
         <w:rPr>
           <w:b w:val="1"/>
           <w:bCs w:val="1"/>
@@ -2306,7 +2315,7 @@
     <w:p>
       <w:pPr>
         <w:pStyle w:val="Normale"/>
-        <w:ind w:left="720"/>
+        <w:ind w:left="0"/>
         <w:jc w:val="both"/>
         <w:rPr>
           <w:rFonts w:ascii="Arial" w:hAnsi="Arial" w:eastAsia="Arial" w:cs="Arial"/>
@@ -2314,6 +2323,30 @@
           <w:szCs w:val="24"/>
         </w:rPr>
       </w:pPr>
+      <w:r>
+        <w:rPr>
+          <w:rFonts w:ascii="Arial" w:hAnsi="Arial" w:eastAsia="Arial" w:cs="Arial"/>
+          <w:sz w:val="24"/>
+          <w:szCs w:val="24"/>
+        </w:rPr>
+        <w:t>{</w:t>
+      </w:r>
+      <w:r>
+        <w:rPr>
+          <w:rFonts w:ascii="Arial" w:hAnsi="Arial" w:eastAsia="Arial" w:cs="Arial"/>
+          <w:sz w:val="24"/>
+          <w:szCs w:val="24"/>
+        </w:rPr>
+        <w:t>/render</w:t>
+      </w:r>
+      <w:r>
+        <w:rPr>
+          <w:rFonts w:ascii="Arial" w:hAnsi="Arial" w:eastAsia="Arial" w:cs="Arial"/>
+          <w:sz w:val="24"/>
+          <w:szCs w:val="24"/>
+        </w:rPr>
+        <w:t>}</w:t>
+      </w:r>
     </w:p>
     <w:p>
       <w:pPr>

</xml_diff>